<commit_message>
Curriculum vitae creation. Title page correction. Abstract addition in Polish language.
</commit_message>
<xml_diff>
--- a/doc/Praca magisterska.docx
+++ b/doc/Praca magisterska.docx
@@ -85,6 +85,24 @@
         <w:jc w:val="center"/>
       </w:pPr>
     </w:p>
+    <w:p>
+      <w:pPr>
+        <w:ind w:firstLine="0"/>
+        <w:jc w:val="center"/>
+      </w:pPr>
+    </w:p>
+    <w:p>
+      <w:pPr>
+        <w:ind w:firstLine="0"/>
+        <w:jc w:val="center"/>
+      </w:pPr>
+    </w:p>
+    <w:p>
+      <w:pPr>
+        <w:ind w:firstLine="0"/>
+        <w:jc w:val="center"/>
+      </w:pPr>
+    </w:p>
     <w:sdt>
       <w:sdtPr>
         <w:rPr>
@@ -101,8 +119,8 @@
         <w:rPr>
           <w:b w:val="0"/>
           <w:color w:val="000000"/>
-          <w:sz w:val="27"/>
-          <w:szCs w:val="27"/>
+          <w:sz w:val="24"/>
+          <w:szCs w:val="24"/>
         </w:rPr>
       </w:sdtEndPr>
       <w:sdtContent>
@@ -256,21 +274,6 @@
         </w:p>
         <w:p>
           <w:pPr>
-            <w:ind w:firstLine="0"/>
-          </w:pPr>
-        </w:p>
-        <w:p>
-          <w:pPr>
-            <w:ind w:firstLine="0"/>
-          </w:pPr>
-        </w:p>
-        <w:p>
-          <w:pPr>
-            <w:ind w:firstLine="0"/>
-          </w:pPr>
-        </w:p>
-        <w:p>
-          <w:pPr>
             <w:spacing w:line="240" w:lineRule="auto"/>
             <w:ind w:firstLine="0"/>
             <w:jc w:val="center"/>
@@ -298,6 +301,685 @@
               <w:color w:val="000000"/>
               <w:sz w:val="27"/>
               <w:szCs w:val="27"/>
+            </w:rPr>
+            <w:br w:type="page"/>
+          </w:r>
+        </w:p>
+        <w:p>
+          <w:pPr>
+            <w:pStyle w:val="Nagwek1"/>
+            <w:numPr>
+              <w:ilvl w:val="0"/>
+              <w:numId w:val="0"/>
+            </w:numPr>
+          </w:pPr>
+          <w:bookmarkStart w:id="0" w:name="_Toc372904705"/>
+          <w:r>
+            <w:lastRenderedPageBreak/>
+            <w:t>Życiorys</w:t>
+          </w:r>
+          <w:bookmarkEnd w:id="0"/>
+        </w:p>
+        <w:p>
+          <w:pPr>
+            <w:ind w:firstLine="0"/>
+          </w:pPr>
+        </w:p>
+        <w:p>
+          <w:pPr>
+            <w:ind w:firstLine="0"/>
+            <w:rPr>
+              <w:b/>
+            </w:rPr>
+          </w:pPr>
+          <w:r>
+            <w:rPr>
+              <w:b/>
+            </w:rPr>
+            <w:t>Adam Turski</w:t>
+          </w:r>
+        </w:p>
+        <w:p>
+          <w:pPr>
+            <w:ind w:firstLine="0"/>
+            <w:rPr>
+              <w:szCs w:val="24"/>
+            </w:rPr>
+          </w:pPr>
+          <w:r>
+            <w:rPr>
+              <w:szCs w:val="24"/>
+            </w:rPr>
+            <w:t>Urodziłem się 24 marca 1986 roku w Warszawie.</w:t>
+          </w:r>
+          <w:r>
+            <w:rPr>
+              <w:szCs w:val="24"/>
+            </w:rPr>
+            <w:t xml:space="preserve"> W latach 2001-2006 uczęszczałem do </w:t>
+          </w:r>
+          <w:r>
+            <w:rPr>
+              <w:szCs w:val="24"/>
+            </w:rPr>
+            <w:t xml:space="preserve">Technikum </w:t>
+          </w:r>
+          <w:proofErr w:type="spellStart"/>
+          <w:r>
+            <w:rPr>
+              <w:szCs w:val="24"/>
+            </w:rPr>
+            <w:t>Mechatroniczne</w:t>
+          </w:r>
+          <w:r>
+            <w:rPr>
+              <w:szCs w:val="24"/>
+            </w:rPr>
+            <w:t>go</w:t>
+          </w:r>
+          <w:proofErr w:type="spellEnd"/>
+          <w:r>
+            <w:rPr>
+              <w:szCs w:val="24"/>
+            </w:rPr>
+            <w:t xml:space="preserve"> </w:t>
+          </w:r>
+          <w:r>
+            <w:rPr>
+              <w:szCs w:val="24"/>
+            </w:rPr>
+            <w:t>im. Stanisława Staszica</w:t>
+          </w:r>
+          <w:r>
+            <w:rPr>
+              <w:szCs w:val="24"/>
+            </w:rPr>
+            <w:t xml:space="preserve"> w Siedlcach</w:t>
+          </w:r>
+          <w:r>
+            <w:rPr>
+              <w:szCs w:val="24"/>
+            </w:rPr>
+            <w:t>. Po ukończeniu technikum rozpoczą</w:t>
+          </w:r>
+          <w:r>
+            <w:rPr>
+              <w:szCs w:val="24"/>
+            </w:rPr>
+            <w:t xml:space="preserve">łem studia </w:t>
+          </w:r>
+          <w:r>
+            <w:rPr>
+              <w:szCs w:val="24"/>
+            </w:rPr>
+            <w:t xml:space="preserve">1-go stopnia w Instytucie Informatyki Akademii Podlaskiej w Siedlcach. W roku 2009 obroniłem swoją pracę licencjacką oraz rozpocząłem uzupełniające studia magisterskie na Wydziale Elektroniki i Technik Informacyjnych. Z początkiem roku 2013 zatrudniłem się w firmie Enigma SOI jako programista Javy. Zdobytą na studiach wiedzę wykorzystuje na co dzień </w:t>
+          </w:r>
+          <w:r>
+            <w:rPr>
+              <w:szCs w:val="24"/>
+            </w:rPr>
+            <w:t>w swojej pracy zawodowej.</w:t>
+          </w:r>
+        </w:p>
+        <w:p>
+          <w:pPr>
+            <w:ind w:firstLine="0"/>
+            <w:rPr>
+              <w:szCs w:val="24"/>
+            </w:rPr>
+          </w:pPr>
+          <w:r>
+            <w:rPr>
+              <w:szCs w:val="24"/>
+            </w:rPr>
+            <w:t>Prywatnie interesuje się filmami.</w:t>
+          </w:r>
+        </w:p>
+        <w:p>
+          <w:pPr>
+            <w:ind w:firstLine="0"/>
+            <w:rPr>
+              <w:szCs w:val="24"/>
+            </w:rPr>
+          </w:pPr>
+        </w:p>
+        <w:p>
+          <w:pPr>
+            <w:spacing w:after="0" w:line="240" w:lineRule="auto"/>
+            <w:ind w:left="4536" w:firstLine="0"/>
+            <w:jc w:val="center"/>
+          </w:pPr>
+          <w:r>
+            <w:t>........................................</w:t>
+          </w:r>
+        </w:p>
+        <w:p>
+          <w:pPr>
+            <w:spacing w:after="0" w:line="240" w:lineRule="auto"/>
+            <w:ind w:left="4536" w:firstLine="0"/>
+            <w:jc w:val="center"/>
+          </w:pPr>
+          <w:r>
+            <w:t>podpis studenta</w:t>
+          </w:r>
+        </w:p>
+        <w:p>
+          <w:pPr>
+            <w:ind w:firstLine="0"/>
+            <w:rPr>
+              <w:color w:val="000000"/>
+              <w:szCs w:val="24"/>
+            </w:rPr>
+          </w:pPr>
+        </w:p>
+        <w:p>
+          <w:pPr>
+            <w:ind w:firstLine="0"/>
+            <w:rPr>
+              <w:color w:val="000000"/>
+              <w:szCs w:val="24"/>
+            </w:rPr>
+          </w:pPr>
+        </w:p>
+        <w:p>
+          <w:pPr>
+            <w:ind w:firstLine="0"/>
+            <w:rPr>
+              <w:color w:val="000000"/>
+              <w:szCs w:val="24"/>
+            </w:rPr>
+          </w:pPr>
+        </w:p>
+        <w:p>
+          <w:pPr>
+            <w:ind w:firstLine="0"/>
+            <w:rPr>
+              <w:color w:val="000000"/>
+              <w:szCs w:val="24"/>
+            </w:rPr>
+          </w:pPr>
+        </w:p>
+        <w:p>
+          <w:pPr>
+            <w:ind w:firstLine="0"/>
+            <w:rPr>
+              <w:b/>
+              <w:color w:val="000000"/>
+              <w:szCs w:val="24"/>
+            </w:rPr>
+          </w:pPr>
+          <w:r>
+            <w:rPr>
+              <w:b/>
+              <w:color w:val="000000"/>
+              <w:szCs w:val="24"/>
+            </w:rPr>
+            <w:t>EGZAMIN DYPLOMOWY</w:t>
+          </w:r>
+        </w:p>
+        <w:p>
+          <w:pPr>
+            <w:ind w:firstLine="0"/>
+            <w:rPr>
+              <w:color w:val="000000"/>
+              <w:szCs w:val="24"/>
+            </w:rPr>
+          </w:pPr>
+          <w:r>
+            <w:rPr>
+              <w:color w:val="000000"/>
+              <w:szCs w:val="24"/>
+            </w:rPr>
+            <w:t>Złożył egzamin dyplomowy w dniu ..............................................</w:t>
+          </w:r>
+          <w:r>
+            <w:rPr>
+              <w:color w:val="000000"/>
+              <w:szCs w:val="24"/>
+            </w:rPr>
+            <w:t>..........</w:t>
+          </w:r>
+          <w:r>
+            <w:rPr>
+              <w:color w:val="000000"/>
+              <w:szCs w:val="24"/>
+            </w:rPr>
+            <w:t>....................... 200.....r.</w:t>
+          </w:r>
+        </w:p>
+        <w:p>
+          <w:pPr>
+            <w:ind w:firstLine="0"/>
+            <w:rPr>
+              <w:color w:val="000000"/>
+              <w:szCs w:val="24"/>
+            </w:rPr>
+          </w:pPr>
+          <w:r>
+            <w:rPr>
+              <w:color w:val="000000"/>
+              <w:szCs w:val="24"/>
+            </w:rPr>
+            <w:t>z wynikiem ....................................................................................</w:t>
+          </w:r>
+          <w:r>
+            <w:rPr>
+              <w:color w:val="000000"/>
+              <w:szCs w:val="24"/>
+            </w:rPr>
+            <w:t>.........</w:t>
+          </w:r>
+          <w:r>
+            <w:rPr>
+              <w:color w:val="000000"/>
+              <w:szCs w:val="24"/>
+            </w:rPr>
+            <w:t>.....................................</w:t>
+          </w:r>
+        </w:p>
+        <w:p>
+          <w:pPr>
+            <w:ind w:firstLine="0"/>
+            <w:rPr>
+              <w:color w:val="000000"/>
+              <w:szCs w:val="24"/>
+            </w:rPr>
+          </w:pPr>
+          <w:r>
+            <w:rPr>
+              <w:color w:val="000000"/>
+              <w:szCs w:val="24"/>
+            </w:rPr>
+            <w:t>Ogólny wynik studiów ...........................................................</w:t>
+          </w:r>
+          <w:r>
+            <w:rPr>
+              <w:color w:val="000000"/>
+              <w:szCs w:val="24"/>
+            </w:rPr>
+            <w:t>..........</w:t>
+          </w:r>
+          <w:r>
+            <w:rPr>
+              <w:color w:val="000000"/>
+              <w:szCs w:val="24"/>
+            </w:rPr>
+            <w:t>............................................</w:t>
+          </w:r>
+        </w:p>
+        <w:p>
+          <w:pPr>
+            <w:ind w:firstLine="0"/>
+            <w:rPr>
+              <w:color w:val="000000"/>
+              <w:szCs w:val="24"/>
+            </w:rPr>
+          </w:pPr>
+          <w:r>
+            <w:rPr>
+              <w:color w:val="000000"/>
+              <w:szCs w:val="24"/>
+            </w:rPr>
+            <w:t>Dodatkowe wnioski i uwagi Komisji ........................................</w:t>
+          </w:r>
+          <w:r>
+            <w:rPr>
+              <w:color w:val="000000"/>
+              <w:szCs w:val="24"/>
+            </w:rPr>
+            <w:t>...........</w:t>
+          </w:r>
+          <w:r>
+            <w:rPr>
+              <w:color w:val="000000"/>
+              <w:szCs w:val="24"/>
+            </w:rPr>
+            <w:t>.........................................</w:t>
+          </w:r>
+        </w:p>
+        <w:p>
+          <w:pPr>
+            <w:ind w:firstLine="0"/>
+            <w:rPr>
+              <w:color w:val="000000"/>
+              <w:szCs w:val="24"/>
+            </w:rPr>
+          </w:pPr>
+          <w:r>
+            <w:rPr>
+              <w:color w:val="000000"/>
+              <w:szCs w:val="24"/>
+            </w:rPr>
+            <w:t>....................................................................................................</w:t>
+          </w:r>
+          <w:r>
+            <w:rPr>
+              <w:color w:val="000000"/>
+              <w:szCs w:val="24"/>
+            </w:rPr>
+            <w:t>.........</w:t>
+          </w:r>
+          <w:r>
+            <w:rPr>
+              <w:color w:val="000000"/>
+              <w:szCs w:val="24"/>
+            </w:rPr>
+            <w:t>........................................</w:t>
+          </w:r>
+        </w:p>
+        <w:p>
+          <w:pPr>
+            <w:ind w:firstLine="0"/>
+            <w:rPr>
+              <w:color w:val="000000"/>
+              <w:szCs w:val="24"/>
+            </w:rPr>
+          </w:pPr>
+          <w:r>
+            <w:rPr>
+              <w:color w:val="000000"/>
+              <w:szCs w:val="24"/>
+            </w:rPr>
+            <w:t>...........................................................................................</w:t>
+          </w:r>
+          <w:r>
+            <w:rPr>
+              <w:color w:val="000000"/>
+              <w:szCs w:val="24"/>
+            </w:rPr>
+            <w:t>.........</w:t>
+          </w:r>
+          <w:r>
+            <w:rPr>
+              <w:color w:val="000000"/>
+              <w:szCs w:val="24"/>
+            </w:rPr>
+            <w:t>.................................................</w:t>
+          </w:r>
+        </w:p>
+        <w:p>
+          <w:pPr>
+            <w:spacing w:line="259" w:lineRule="auto"/>
+            <w:ind w:firstLine="0"/>
+            <w:jc w:val="left"/>
+            <w:rPr>
+              <w:color w:val="000000"/>
+              <w:szCs w:val="24"/>
+            </w:rPr>
+          </w:pPr>
+          <w:r>
+            <w:rPr>
+              <w:color w:val="000000"/>
+              <w:szCs w:val="24"/>
+            </w:rPr>
+            <w:br w:type="page"/>
+          </w:r>
+        </w:p>
+        <w:p>
+          <w:pPr>
+            <w:pStyle w:val="Nagwek1"/>
+            <w:numPr>
+              <w:ilvl w:val="0"/>
+              <w:numId w:val="0"/>
+            </w:numPr>
+          </w:pPr>
+          <w:bookmarkStart w:id="1" w:name="_Toc372904706"/>
+          <w:r>
+            <w:lastRenderedPageBreak/>
+            <w:t>Streszczenie</w:t>
+          </w:r>
+          <w:bookmarkEnd w:id="1"/>
+        </w:p>
+        <w:p>
+          <w:pPr>
+            <w:rPr>
+              <w:color w:val="000000"/>
+              <w:szCs w:val="24"/>
+            </w:rPr>
+          </w:pPr>
+        </w:p>
+        <w:p>
+          <w:pPr>
+            <w:rPr>
+              <w:color w:val="000000"/>
+              <w:szCs w:val="24"/>
+            </w:rPr>
+          </w:pPr>
+          <w:r>
+            <w:rPr>
+              <w:color w:val="000000"/>
+              <w:szCs w:val="24"/>
+            </w:rPr>
+            <w:t xml:space="preserve">Java </w:t>
+          </w:r>
+          <w:proofErr w:type="spellStart"/>
+          <w:r>
+            <w:rPr>
+              <w:color w:val="000000"/>
+              <w:szCs w:val="24"/>
+            </w:rPr>
+            <w:t>Enterprise</w:t>
+          </w:r>
+          <w:proofErr w:type="spellEnd"/>
+          <w:r>
+            <w:rPr>
+              <w:color w:val="000000"/>
+              <w:szCs w:val="24"/>
+            </w:rPr>
+            <w:t xml:space="preserve"> </w:t>
+          </w:r>
+          <w:proofErr w:type="spellStart"/>
+          <w:r>
+            <w:rPr>
+              <w:color w:val="000000"/>
+              <w:szCs w:val="24"/>
+            </w:rPr>
+            <w:t>Edition</w:t>
+          </w:r>
+          <w:proofErr w:type="spellEnd"/>
+          <w:r>
+            <w:rPr>
+              <w:color w:val="000000"/>
+              <w:szCs w:val="24"/>
+            </w:rPr>
+            <w:t xml:space="preserve"> jest serwerową platformą do tworzenia aplikacji w języku Java opartych o wielowarstwową architekturę komponentową. Dzięki niej proces wytwarzania aplikacji webowych sprowadza się do wykorzystania gotowych, sprawdzonych komp</w:t>
+          </w:r>
+          <w:r>
+            <w:rPr>
+              <w:color w:val="000000"/>
+              <w:szCs w:val="24"/>
+            </w:rPr>
+            <w:t xml:space="preserve">onentów. Nasze siły wówczas możemy skupić na realizacji założonego celu </w:t>
+          </w:r>
+          <w:proofErr w:type="spellStart"/>
+          <w:r>
+            <w:rPr>
+              <w:color w:val="000000"/>
+              <w:szCs w:val="24"/>
+            </w:rPr>
+            <w:t>biznesowego.Takie</w:t>
+          </w:r>
+          <w:proofErr w:type="spellEnd"/>
+          <w:r>
+            <w:rPr>
+              <w:color w:val="000000"/>
+              <w:szCs w:val="24"/>
+            </w:rPr>
+            <w:t xml:space="preserve"> podejście poprawia jakość oprogramowania oraz skraca czas jego realizacji. Otwarta architektura pozwala obniżyć całkowity koszt projektu jednocześnie ogranicza ryzyko uzależnienia od jednego dostawcy.</w:t>
+          </w:r>
+        </w:p>
+        <w:p>
+          <w:pPr>
+            <w:rPr>
+              <w:color w:val="000000"/>
+              <w:szCs w:val="24"/>
+            </w:rPr>
+          </w:pPr>
+          <w:r>
+            <w:rPr>
+              <w:color w:val="000000"/>
+              <w:szCs w:val="24"/>
+            </w:rPr>
+            <w:t xml:space="preserve">RFID </w:t>
+          </w:r>
+          <w:r>
+            <w:rPr>
+              <w:color w:val="000000"/>
+              <w:szCs w:val="24"/>
+            </w:rPr>
+            <w:t>jest technologią identyfikacji obiektów z wykorzystaniem fal radiowych. Dane identyfikacyjne są zapisane na etykiecie (</w:t>
+          </w:r>
+          <w:proofErr w:type="spellStart"/>
+          <w:r>
+            <w:rPr>
+              <w:color w:val="000000"/>
+              <w:szCs w:val="24"/>
+            </w:rPr>
+            <w:t>transponder</w:t>
+          </w:r>
+          <w:proofErr w:type="spellEnd"/>
+          <w:r>
+            <w:rPr>
+              <w:color w:val="000000"/>
+              <w:szCs w:val="24"/>
+            </w:rPr>
+            <w:t xml:space="preserve">), która posiada wbudowaną antenę. Czytnik przy pomocy anteny nadajnika odczytuje dane z </w:t>
+          </w:r>
+          <w:proofErr w:type="spellStart"/>
+          <w:r>
+            <w:rPr>
+              <w:color w:val="000000"/>
+              <w:szCs w:val="24"/>
+            </w:rPr>
+            <w:t>transpondera</w:t>
+          </w:r>
+          <w:proofErr w:type="spellEnd"/>
+          <w:r>
+            <w:rPr>
+              <w:color w:val="000000"/>
+              <w:szCs w:val="24"/>
+            </w:rPr>
+            <w:t xml:space="preserve"> na odległość. Technika ta, w odróżnieniu od innych metod identyfikacyjnych np. kodów kreskowych, pozwala zautomatyzować proces identyfikacji oraz ograniczyć </w:t>
+          </w:r>
+          <w:r>
+            <w:rPr>
+              <w:color w:val="000000"/>
+              <w:szCs w:val="24"/>
+            </w:rPr>
+            <w:t>prawdopodobieństwo błę</w:t>
+          </w:r>
+          <w:r>
+            <w:rPr>
+              <w:color w:val="000000"/>
+              <w:szCs w:val="24"/>
+            </w:rPr>
+            <w:t>d</w:t>
+          </w:r>
+          <w:r>
+            <w:rPr>
+              <w:color w:val="000000"/>
+              <w:szCs w:val="24"/>
+            </w:rPr>
+            <w:t>u</w:t>
+          </w:r>
+          <w:r>
+            <w:rPr>
+              <w:color w:val="000000"/>
+              <w:szCs w:val="24"/>
+            </w:rPr>
+            <w:t xml:space="preserve"> ludzki</w:t>
+          </w:r>
+          <w:r>
+            <w:rPr>
+              <w:color w:val="000000"/>
+              <w:szCs w:val="24"/>
+            </w:rPr>
+            <w:t>ego</w:t>
+          </w:r>
+        </w:p>
+        <w:p>
+          <w:pPr>
+            <w:rPr>
+              <w:color w:val="000000"/>
+              <w:szCs w:val="24"/>
+            </w:rPr>
+          </w:pPr>
+          <w:r>
+            <w:rPr>
+              <w:color w:val="000000"/>
+              <w:szCs w:val="24"/>
+            </w:rPr>
+            <w:t>Celem mojej pracy magisterskiej było stworzenie skalowalnego systemu JEE</w:t>
+          </w:r>
+          <w:r>
+            <w:rPr>
+              <w:color w:val="000000"/>
+              <w:szCs w:val="24"/>
+            </w:rPr>
+            <w:t xml:space="preserve"> z wykorzystaniem techniki RFID. Założenie to zrealizowałem tworząc system śledzenia przesyłek opatrzonych </w:t>
+          </w:r>
+          <w:proofErr w:type="spellStart"/>
+          <w:r>
+            <w:rPr>
+              <w:color w:val="000000"/>
+              <w:szCs w:val="24"/>
+            </w:rPr>
+            <w:t>transponderami</w:t>
+          </w:r>
+          <w:proofErr w:type="spellEnd"/>
+          <w:r>
+            <w:rPr>
+              <w:color w:val="000000"/>
+              <w:szCs w:val="24"/>
+            </w:rPr>
+            <w:t>. System ten z powodzeniem może zostać wykorzystany w firmach z branż pocztowych oraz kurierskich.</w:t>
+          </w:r>
+        </w:p>
+        <w:p>
+          <w:pPr>
+            <w:rPr>
+              <w:color w:val="000000"/>
+              <w:szCs w:val="24"/>
+            </w:rPr>
+          </w:pPr>
+          <w:r>
+            <w:rPr>
+              <w:color w:val="000000"/>
+              <w:szCs w:val="24"/>
+            </w:rPr>
+            <w:t>TUTAJ WERSJA ANG STRESZCZENIA</w:t>
+          </w:r>
+        </w:p>
+        <w:p>
+          <w:pPr>
+            <w:rPr>
+              <w:color w:val="000000"/>
+              <w:szCs w:val="24"/>
+            </w:rPr>
+          </w:pPr>
+        </w:p>
+        <w:p>
+          <w:pPr>
+            <w:rPr>
+              <w:color w:val="000000"/>
+              <w:szCs w:val="24"/>
+            </w:rPr>
+          </w:pPr>
+        </w:p>
+        <w:p>
+          <w:pPr>
+            <w:spacing w:line="259" w:lineRule="auto"/>
+            <w:ind w:firstLine="0"/>
+            <w:jc w:val="left"/>
+            <w:rPr>
+              <w:color w:val="000000"/>
+              <w:szCs w:val="24"/>
+            </w:rPr>
+          </w:pPr>
+          <w:r>
+            <w:rPr>
+              <w:color w:val="000000"/>
+              <w:szCs w:val="24"/>
             </w:rPr>
             <w:br w:type="page"/>
           </w:r>
@@ -323,7 +1005,7 @@
         </w:rPr>
       </w:sdtEndPr>
       <w:sdtContent>
-        <w:bookmarkStart w:id="0" w:name="_Toc372894521" w:displacedByCustomXml="prev"/>
+        <w:bookmarkStart w:id="2" w:name="_Toc372904707" w:displacedByCustomXml="prev"/>
         <w:p>
           <w:pPr>
             <w:pStyle w:val="Nagwek1"/>
@@ -336,7 +1018,7 @@
           <w:r>
             <w:t>Spis treści</w:t>
           </w:r>
-          <w:bookmarkEnd w:id="0"/>
+          <w:bookmarkEnd w:id="2"/>
         </w:p>
         <w:p>
           <w:pPr>
@@ -360,13 +1042,13 @@
           <w:r>
             <w:fldChar w:fldCharType="separate"/>
           </w:r>
-          <w:hyperlink w:anchor="_Toc372894521" w:history="1">
+          <w:hyperlink w:anchor="_Toc372904705" w:history="1">
             <w:r>
               <w:rPr>
                 <w:rStyle w:val="Hipercze"/>
                 <w:noProof/>
               </w:rPr>
-              <w:t>Spis treści</w:t>
+              <w:t>Życiorys</w:t>
             </w:r>
             <w:r>
               <w:rPr>
@@ -387,7 +1069,7 @@
                 <w:noProof/>
                 <w:webHidden/>
               </w:rPr>
-              <w:instrText xml:space="preserve"> PAGEREF _Toc372894521 \h </w:instrText>
+              <w:instrText xml:space="preserve"> PAGEREF _Toc372904705 \h </w:instrText>
             </w:r>
             <w:r>
               <w:rPr>
@@ -431,13 +1113,13 @@
               <w:lang w:eastAsia="pl-PL"/>
             </w:rPr>
           </w:pPr>
-          <w:hyperlink w:anchor="_Toc372894522" w:history="1">
+          <w:hyperlink w:anchor="_Toc372904706" w:history="1">
             <w:r>
               <w:rPr>
                 <w:rStyle w:val="Hipercze"/>
                 <w:noProof/>
               </w:rPr>
-              <w:t>Wstęp</w:t>
+              <w:t>Streszczenie</w:t>
             </w:r>
             <w:r>
               <w:rPr>
@@ -458,7 +1140,7 @@
                 <w:noProof/>
                 <w:webHidden/>
               </w:rPr>
-              <w:instrText xml:space="preserve"> PAGEREF _Toc372894522 \h </w:instrText>
+              <w:instrText xml:space="preserve"> PAGEREF _Toc372904706 \h </w:instrText>
             </w:r>
             <w:r>
               <w:rPr>
@@ -502,12 +1184,154 @@
               <w:lang w:eastAsia="pl-PL"/>
             </w:rPr>
           </w:pPr>
-          <w:hyperlink w:anchor="_Toc372894523" w:history="1">
+          <w:hyperlink w:anchor="_Toc372904707" w:history="1">
             <w:r>
               <w:rPr>
                 <w:rStyle w:val="Hipercze"/>
                 <w:noProof/>
               </w:rPr>
+              <w:t>Spis treści</w:t>
+            </w:r>
+            <w:r>
+              <w:rPr>
+                <w:noProof/>
+                <w:webHidden/>
+              </w:rPr>
+              <w:tab/>
+            </w:r>
+            <w:r>
+              <w:rPr>
+                <w:noProof/>
+                <w:webHidden/>
+              </w:rPr>
+              <w:fldChar w:fldCharType="begin"/>
+            </w:r>
+            <w:r>
+              <w:rPr>
+                <w:noProof/>
+                <w:webHidden/>
+              </w:rPr>
+              <w:instrText xml:space="preserve"> PAGEREF _Toc372904707 \h </w:instrText>
+            </w:r>
+            <w:r>
+              <w:rPr>
+                <w:noProof/>
+                <w:webHidden/>
+              </w:rPr>
+            </w:r>
+            <w:r>
+              <w:rPr>
+                <w:noProof/>
+                <w:webHidden/>
+              </w:rPr>
+              <w:fldChar w:fldCharType="separate"/>
+            </w:r>
+            <w:r>
+              <w:rPr>
+                <w:noProof/>
+                <w:webHidden/>
+              </w:rPr>
+              <w:t>3</w:t>
+            </w:r>
+            <w:r>
+              <w:rPr>
+                <w:noProof/>
+                <w:webHidden/>
+              </w:rPr>
+              <w:fldChar w:fldCharType="end"/>
+            </w:r>
+          </w:hyperlink>
+        </w:p>
+        <w:p>
+          <w:pPr>
+            <w:pStyle w:val="Spistreci1"/>
+            <w:tabs>
+              <w:tab w:val="right" w:leader="dot" w:pos="9062"/>
+            </w:tabs>
+            <w:rPr>
+              <w:rFonts w:eastAsiaTheme="minorEastAsia"/>
+              <w:noProof/>
+              <w:sz w:val="22"/>
+              <w:lang w:eastAsia="pl-PL"/>
+            </w:rPr>
+          </w:pPr>
+          <w:hyperlink w:anchor="_Toc372904708" w:history="1">
+            <w:r>
+              <w:rPr>
+                <w:rStyle w:val="Hipercze"/>
+                <w:noProof/>
+              </w:rPr>
+              <w:t>Wstęp</w:t>
+            </w:r>
+            <w:r>
+              <w:rPr>
+                <w:noProof/>
+                <w:webHidden/>
+              </w:rPr>
+              <w:tab/>
+            </w:r>
+            <w:r>
+              <w:rPr>
+                <w:noProof/>
+                <w:webHidden/>
+              </w:rPr>
+              <w:fldChar w:fldCharType="begin"/>
+            </w:r>
+            <w:r>
+              <w:rPr>
+                <w:noProof/>
+                <w:webHidden/>
+              </w:rPr>
+              <w:instrText xml:space="preserve"> PAGEREF _Toc372904708 \h </w:instrText>
+            </w:r>
+            <w:r>
+              <w:rPr>
+                <w:noProof/>
+                <w:webHidden/>
+              </w:rPr>
+            </w:r>
+            <w:r>
+              <w:rPr>
+                <w:noProof/>
+                <w:webHidden/>
+              </w:rPr>
+              <w:fldChar w:fldCharType="separate"/>
+            </w:r>
+            <w:r>
+              <w:rPr>
+                <w:noProof/>
+                <w:webHidden/>
+              </w:rPr>
+              <w:t>4</w:t>
+            </w:r>
+            <w:r>
+              <w:rPr>
+                <w:noProof/>
+                <w:webHidden/>
+              </w:rPr>
+              <w:fldChar w:fldCharType="end"/>
+            </w:r>
+          </w:hyperlink>
+        </w:p>
+        <w:p>
+          <w:pPr>
+            <w:pStyle w:val="Spistreci1"/>
+            <w:tabs>
+              <w:tab w:val="right" w:leader="dot" w:pos="9062"/>
+            </w:tabs>
+            <w:rPr>
+              <w:rFonts w:eastAsiaTheme="minorEastAsia"/>
+              <w:noProof/>
+              <w:sz w:val="22"/>
+              <w:lang w:eastAsia="pl-PL"/>
+            </w:rPr>
+          </w:pPr>
+          <w:hyperlink w:anchor="_Toc372904709" w:history="1">
+            <w:r>
+              <w:rPr>
+                <w:rStyle w:val="Hipercze"/>
+                <w:noProof/>
+              </w:rPr>
               <w:t>Cel i zakres pracy</w:t>
             </w:r>
             <w:r>
@@ -529,7 +1353,7 @@
                 <w:noProof/>
                 <w:webHidden/>
               </w:rPr>
-              <w:instrText xml:space="preserve"> PAGEREF _Toc372894523 \h </w:instrText>
+              <w:instrText xml:space="preserve"> PAGEREF _Toc372904709 \h </w:instrText>
             </w:r>
             <w:r>
               <w:rPr>
@@ -549,7 +1373,7 @@
                 <w:noProof/>
                 <w:webHidden/>
               </w:rPr>
-              <w:t>4</w:t>
+              <w:t>5</w:t>
             </w:r>
             <w:r>
               <w:rPr>
@@ -574,7 +1398,7 @@
               <w:lang w:eastAsia="pl-PL"/>
             </w:rPr>
           </w:pPr>
-          <w:hyperlink w:anchor="_Toc372894524" w:history="1">
+          <w:hyperlink w:anchor="_Toc372904710" w:history="1">
             <w:r>
               <w:rPr>
                 <w:rStyle w:val="Hipercze"/>
@@ -617,7 +1441,7 @@
                 <w:noProof/>
                 <w:webHidden/>
               </w:rPr>
-              <w:instrText xml:space="preserve"> PAGEREF _Toc372894524 \h </w:instrText>
+              <w:instrText xml:space="preserve"> PAGEREF _Toc372904710 \h </w:instrText>
             </w:r>
             <w:r>
               <w:rPr>
@@ -637,7 +1461,7 @@
                 <w:noProof/>
                 <w:webHidden/>
               </w:rPr>
-              <w:t>5</w:t>
+              <w:t>6</w:t>
             </w:r>
             <w:r>
               <w:rPr>
@@ -661,7 +1485,7 @@
               <w:lang w:eastAsia="pl-PL"/>
             </w:rPr>
           </w:pPr>
-          <w:hyperlink w:anchor="_Toc372894525" w:history="1">
+          <w:hyperlink w:anchor="_Toc372904711" w:history="1">
             <w:r>
               <w:rPr>
                 <w:rStyle w:val="Hipercze"/>
@@ -688,7 +1512,7 @@
                 <w:noProof/>
                 <w:webHidden/>
               </w:rPr>
-              <w:instrText xml:space="preserve"> PAGEREF _Toc372894525 \h </w:instrText>
+              <w:instrText xml:space="preserve"> PAGEREF _Toc372904711 \h </w:instrText>
             </w:r>
             <w:r>
               <w:rPr>
@@ -708,7 +1532,7 @@
                 <w:noProof/>
                 <w:webHidden/>
               </w:rPr>
-              <w:t>5</w:t>
+              <w:t>6</w:t>
             </w:r>
             <w:r>
               <w:rPr>
@@ -733,7 +1557,7 @@
               <w:lang w:eastAsia="pl-PL"/>
             </w:rPr>
           </w:pPr>
-          <w:hyperlink w:anchor="_Toc372894526" w:history="1">
+          <w:hyperlink w:anchor="_Toc372904712" w:history="1">
             <w:r>
               <w:rPr>
                 <w:rStyle w:val="Hipercze"/>
@@ -776,7 +1600,7 @@
                 <w:noProof/>
                 <w:webHidden/>
               </w:rPr>
-              <w:instrText xml:space="preserve"> PAGEREF _Toc372894526 \h </w:instrText>
+              <w:instrText xml:space="preserve"> PAGEREF _Toc372904712 \h </w:instrText>
             </w:r>
             <w:r>
               <w:rPr>
@@ -796,7 +1620,7 @@
                 <w:noProof/>
                 <w:webHidden/>
               </w:rPr>
-              <w:t>6</w:t>
+              <w:t>7</w:t>
             </w:r>
             <w:r>
               <w:rPr>
@@ -821,7 +1645,7 @@
               <w:lang w:eastAsia="pl-PL"/>
             </w:rPr>
           </w:pPr>
-          <w:hyperlink w:anchor="_Toc372894527" w:history="1">
+          <w:hyperlink w:anchor="_Toc372904713" w:history="1">
             <w:r>
               <w:rPr>
                 <w:rStyle w:val="Hipercze"/>
@@ -864,7 +1688,7 @@
                 <w:noProof/>
                 <w:webHidden/>
               </w:rPr>
-              <w:instrText xml:space="preserve"> PAGEREF _Toc372894527 \h </w:instrText>
+              <w:instrText xml:space="preserve"> PAGEREF _Toc372904713 \h </w:instrText>
             </w:r>
             <w:r>
               <w:rPr>
@@ -884,7 +1708,7 @@
                 <w:noProof/>
                 <w:webHidden/>
               </w:rPr>
-              <w:t>6</w:t>
+              <w:t>7</w:t>
             </w:r>
             <w:r>
               <w:rPr>
@@ -909,7 +1733,7 @@
               <w:lang w:eastAsia="pl-PL"/>
             </w:rPr>
           </w:pPr>
-          <w:hyperlink w:anchor="_Toc372894528" w:history="1">
+          <w:hyperlink w:anchor="_Toc372904714" w:history="1">
             <w:r>
               <w:rPr>
                 <w:rStyle w:val="Hipercze"/>
@@ -952,7 +1776,7 @@
                 <w:noProof/>
                 <w:webHidden/>
               </w:rPr>
-              <w:instrText xml:space="preserve"> PAGEREF _Toc372894528 \h </w:instrText>
+              <w:instrText xml:space="preserve"> PAGEREF _Toc372904714 \h </w:instrText>
             </w:r>
             <w:r>
               <w:rPr>
@@ -972,7 +1796,7 @@
                 <w:noProof/>
                 <w:webHidden/>
               </w:rPr>
-              <w:t>8</w:t>
+              <w:t>9</w:t>
             </w:r>
             <w:r>
               <w:rPr>
@@ -997,7 +1821,7 @@
               <w:lang w:eastAsia="pl-PL"/>
             </w:rPr>
           </w:pPr>
-          <w:hyperlink w:anchor="_Toc372894529" w:history="1">
+          <w:hyperlink w:anchor="_Toc372904715" w:history="1">
             <w:r>
               <w:rPr>
                 <w:rStyle w:val="Hipercze"/>
@@ -1040,7 +1864,7 @@
                 <w:noProof/>
                 <w:webHidden/>
               </w:rPr>
-              <w:instrText xml:space="preserve"> PAGEREF _Toc372894529 \h </w:instrText>
+              <w:instrText xml:space="preserve"> PAGEREF _Toc372904715 \h </w:instrText>
             </w:r>
             <w:r>
               <w:rPr>
@@ -1060,7 +1884,7 @@
                 <w:noProof/>
                 <w:webHidden/>
               </w:rPr>
-              <w:t>8</w:t>
+              <w:t>9</w:t>
             </w:r>
             <w:r>
               <w:rPr>
@@ -1085,7 +1909,7 @@
               <w:lang w:eastAsia="pl-PL"/>
             </w:rPr>
           </w:pPr>
-          <w:hyperlink w:anchor="_Toc372894530" w:history="1">
+          <w:hyperlink w:anchor="_Toc372904716" w:history="1">
             <w:r>
               <w:rPr>
                 <w:rStyle w:val="Hipercze"/>
@@ -1128,7 +1952,7 @@
                 <w:noProof/>
                 <w:webHidden/>
               </w:rPr>
-              <w:instrText xml:space="preserve"> PAGEREF _Toc372894530 \h </w:instrText>
+              <w:instrText xml:space="preserve"> PAGEREF _Toc372904716 \h </w:instrText>
             </w:r>
             <w:r>
               <w:rPr>
@@ -1148,7 +1972,7 @@
                 <w:noProof/>
                 <w:webHidden/>
               </w:rPr>
-              <w:t>10</w:t>
+              <w:t>11</w:t>
             </w:r>
             <w:r>
               <w:rPr>
@@ -1173,7 +1997,7 @@
               <w:lang w:eastAsia="pl-PL"/>
             </w:rPr>
           </w:pPr>
-          <w:hyperlink w:anchor="_Toc372894531" w:history="1">
+          <w:hyperlink w:anchor="_Toc372904717" w:history="1">
             <w:r>
               <w:rPr>
                 <w:rStyle w:val="Hipercze"/>
@@ -1216,7 +2040,7 @@
                 <w:noProof/>
                 <w:webHidden/>
               </w:rPr>
-              <w:instrText xml:space="preserve"> PAGEREF _Toc372894531 \h </w:instrText>
+              <w:instrText xml:space="preserve"> PAGEREF _Toc372904717 \h </w:instrText>
             </w:r>
             <w:r>
               <w:rPr>
@@ -1236,7 +2060,7 @@
                 <w:noProof/>
                 <w:webHidden/>
               </w:rPr>
-              <w:t>10</w:t>
+              <w:t>11</w:t>
             </w:r>
             <w:r>
               <w:rPr>
@@ -1261,7 +2085,7 @@
               <w:lang w:eastAsia="pl-PL"/>
             </w:rPr>
           </w:pPr>
-          <w:hyperlink w:anchor="_Toc372894532" w:history="1">
+          <w:hyperlink w:anchor="_Toc372904718" w:history="1">
             <w:r>
               <w:rPr>
                 <w:rStyle w:val="Hipercze"/>
@@ -1304,7 +2128,7 @@
                 <w:noProof/>
                 <w:webHidden/>
               </w:rPr>
-              <w:instrText xml:space="preserve"> PAGEREF _Toc372894532 \h </w:instrText>
+              <w:instrText xml:space="preserve"> PAGEREF _Toc372904718 \h </w:instrText>
             </w:r>
             <w:r>
               <w:rPr>
@@ -1324,7 +2148,7 @@
                 <w:noProof/>
                 <w:webHidden/>
               </w:rPr>
-              <w:t>10</w:t>
+              <w:t>11</w:t>
             </w:r>
             <w:r>
               <w:rPr>
@@ -1380,12 +2204,12 @@
         </w:numPr>
         <w:ind w:left="432"/>
       </w:pPr>
-      <w:bookmarkStart w:id="1" w:name="_Toc372894522"/>
+      <w:bookmarkStart w:id="3" w:name="_Toc372904708"/>
       <w:r>
         <w:lastRenderedPageBreak/>
         <w:t>Wstęp</w:t>
       </w:r>
-      <w:bookmarkEnd w:id="1"/>
+      <w:bookmarkEnd w:id="3"/>
     </w:p>
     <w:p/>
     <w:p>
@@ -1467,12 +2291,12 @@
         </w:numPr>
         <w:ind w:left="432"/>
       </w:pPr>
-      <w:bookmarkStart w:id="2" w:name="_Toc372894523"/>
+      <w:bookmarkStart w:id="4" w:name="_Toc372904709"/>
       <w:r>
         <w:lastRenderedPageBreak/>
         <w:t>Cel i zakres pracy</w:t>
       </w:r>
-      <w:bookmarkEnd w:id="2"/>
+      <w:bookmarkEnd w:id="4"/>
     </w:p>
     <w:p/>
     <w:p>
@@ -1593,20 +2417,20 @@
       <w:pPr>
         <w:pStyle w:val="Nagwek1"/>
       </w:pPr>
-      <w:bookmarkStart w:id="3" w:name="_Toc372894524"/>
+      <w:bookmarkStart w:id="5" w:name="_Toc372904710"/>
       <w:r>
         <w:lastRenderedPageBreak/>
         <w:t>Wprowadzenie do systemów JEE oraz technologii RFID</w:t>
       </w:r>
-      <w:bookmarkEnd w:id="3"/>
+      <w:bookmarkEnd w:id="5"/>
     </w:p>
     <w:p/>
     <w:p>
       <w:pPr>
         <w:pStyle w:val="Nagwek2"/>
       </w:pPr>
-      <w:bookmarkStart w:id="4" w:name="_Toc372894525"/>
-      <w:bookmarkEnd w:id="4"/>
+      <w:bookmarkStart w:id="6" w:name="_Toc372904711"/>
+      <w:bookmarkEnd w:id="6"/>
     </w:p>
     <w:p/>
     <w:p>
@@ -1618,12 +2442,12 @@
       <w:pPr>
         <w:pStyle w:val="Nagwek1"/>
       </w:pPr>
-      <w:bookmarkStart w:id="5" w:name="_Toc372894526"/>
+      <w:bookmarkStart w:id="7" w:name="_Toc372904712"/>
       <w:r>
         <w:lastRenderedPageBreak/>
         <w:t>Opis systemu</w:t>
       </w:r>
-      <w:bookmarkEnd w:id="5"/>
+      <w:bookmarkEnd w:id="7"/>
     </w:p>
     <w:p/>
     <w:p>
@@ -1697,14 +2521,14 @@
       <w:pPr>
         <w:pStyle w:val="Nagwek2"/>
       </w:pPr>
-      <w:bookmarkStart w:id="6" w:name="_Toc372894527"/>
+      <w:bookmarkStart w:id="8" w:name="_Toc372904713"/>
       <w:r>
         <w:t>Wymagania</w:t>
       </w:r>
       <w:r>
         <w:t xml:space="preserve"> funkcjonalne</w:t>
       </w:r>
-      <w:bookmarkEnd w:id="6"/>
+      <w:bookmarkEnd w:id="8"/>
     </w:p>
     <w:p/>
     <w:p>
@@ -1796,8 +2620,8 @@
       <w:pPr>
         <w:pStyle w:val="Legenda"/>
       </w:pPr>
-      <w:bookmarkStart w:id="7" w:name="_Ref371687311"/>
-      <w:bookmarkStart w:id="8" w:name="_Ref371946770"/>
+      <w:bookmarkStart w:id="9" w:name="_Ref371687311"/>
+      <w:bookmarkStart w:id="10" w:name="_Ref371946770"/>
       <w:r>
         <w:t xml:space="preserve">Rysunek </w:t>
       </w:r>
@@ -1809,19 +2633,19 @@
           <w:t>1</w:t>
         </w:r>
       </w:fldSimple>
-      <w:bookmarkEnd w:id="7"/>
+      <w:bookmarkEnd w:id="9"/>
       <w:r>
         <w:t xml:space="preserve"> </w:t>
       </w:r>
-      <w:bookmarkStart w:id="9" w:name="_Ref371687303"/>
+      <w:bookmarkStart w:id="11" w:name="_Ref371687303"/>
       <w:r>
         <w:t>Diagram przypadków</w:t>
       </w:r>
       <w:r>
         <w:t xml:space="preserve"> użycia</w:t>
       </w:r>
-      <w:bookmarkEnd w:id="8"/>
-      <w:bookmarkEnd w:id="9"/>
+      <w:bookmarkEnd w:id="10"/>
+      <w:bookmarkEnd w:id="11"/>
     </w:p>
     <w:p/>
     <w:p>
@@ -2618,11 +3442,11 @@
       <w:pPr>
         <w:pStyle w:val="Nagwek3"/>
       </w:pPr>
-      <w:bookmarkStart w:id="10" w:name="_Toc372894528"/>
+      <w:bookmarkStart w:id="12" w:name="_Toc372904714"/>
       <w:r>
         <w:t>Wymagania funkcjonalne dla użytkownika</w:t>
       </w:r>
-      <w:bookmarkEnd w:id="10"/>
+      <w:bookmarkEnd w:id="12"/>
     </w:p>
     <w:p/>
     <w:p>
@@ -2647,11 +3471,11 @@
       <w:pPr>
         <w:pStyle w:val="Nagwek3"/>
       </w:pPr>
-      <w:bookmarkStart w:id="11" w:name="_Toc372894529"/>
+      <w:bookmarkStart w:id="13" w:name="_Toc372904715"/>
       <w:r>
         <w:t>Wymagania funkcjonalne serwisów</w:t>
       </w:r>
-      <w:bookmarkEnd w:id="11"/>
+      <w:bookmarkEnd w:id="13"/>
     </w:p>
     <w:p/>
     <w:p>
@@ -2682,12 +3506,12 @@
       <w:pPr>
         <w:pStyle w:val="Nagwek1"/>
       </w:pPr>
-      <w:bookmarkStart w:id="12" w:name="_Toc372894530"/>
+      <w:bookmarkStart w:id="14" w:name="_Toc372904716"/>
       <w:r>
         <w:lastRenderedPageBreak/>
         <w:t>Architektura</w:t>
       </w:r>
-      <w:bookmarkEnd w:id="12"/>
+      <w:bookmarkEnd w:id="14"/>
     </w:p>
     <w:p/>
     <w:p>
@@ -2709,11 +3533,11 @@
       <w:pPr>
         <w:pStyle w:val="Nagwek2"/>
       </w:pPr>
-      <w:bookmarkStart w:id="13" w:name="_Toc372894531"/>
+      <w:bookmarkStart w:id="15" w:name="_Toc372904717"/>
       <w:r>
         <w:t>Warstwa bazodanowa</w:t>
       </w:r>
-      <w:bookmarkEnd w:id="13"/>
+      <w:bookmarkEnd w:id="15"/>
     </w:p>
     <w:p/>
     <w:p>
@@ -2861,11 +3685,11 @@
       <w:pPr>
         <w:pStyle w:val="Nagwek3"/>
       </w:pPr>
-      <w:bookmarkStart w:id="14" w:name="_Toc372894532"/>
+      <w:bookmarkStart w:id="16" w:name="_Toc372904718"/>
       <w:r>
         <w:t>Projekt bazy danych</w:t>
       </w:r>
-      <w:bookmarkEnd w:id="14"/>
+      <w:bookmarkEnd w:id="16"/>
     </w:p>
     <w:p/>
     <w:p>
@@ -3165,7 +3989,7 @@
       </w:pPr>
     </w:lvl>
   </w:abstractNum>
-  <w:abstractNum w:abstractNumId="1">
+  <w:abstractNum w:abstractNumId="2">
     <w:nsid w:val="4E294F5A"/>
     <w:multiLevelType w:val="hybridMultilevel"/>
     <w:tmpl w:val="D3201226"/>
@@ -3278,7 +4102,7 @@
       </w:rPr>
     </w:lvl>
   </w:abstractNum>
-  <w:abstractNum w:abstractNumId="2">
+  <w:abstractNum w:abstractNumId="3">
     <w:nsid w:val="545D30C0"/>
     <w:multiLevelType w:val="hybridMultilevel"/>
     <w:tmpl w:val="DED2AC2C"/>
@@ -3391,7 +4215,7 @@
       </w:rPr>
     </w:lvl>
   </w:abstractNum>
-  <w:abstractNum w:abstractNumId="3">
+  <w:abstractNum w:abstractNumId="4">
     <w:nsid w:val="57DC5EF1"/>
     <w:multiLevelType w:val="hybridMultilevel"/>
     <w:tmpl w:val="2ECA4282"/>
@@ -3504,7 +4328,7 @@
       </w:rPr>
     </w:lvl>
   </w:abstractNum>
-  <w:abstractNum w:abstractNumId="4">
+  <w:abstractNum w:abstractNumId="5">
     <w:nsid w:val="5F5D4E3E"/>
     <w:multiLevelType w:val="hybridMultilevel"/>
     <w:tmpl w:val="CA8CF926"/>
@@ -3618,19 +4442,19 @@
     </w:lvl>
   </w:abstractNum>
   <w:num w:numId="1">
-    <w:abstractNumId w:val="4"/>
+    <w:abstractNumId w:val="5"/>
   </w:num>
   <w:num w:numId="2">
-    <w:abstractNumId w:val="1"/>
+    <w:abstractNumId w:val="2"/>
   </w:num>
   <w:num w:numId="3">
     <w:abstractNumId w:val="0"/>
   </w:num>
   <w:num w:numId="4">
-    <w:abstractNumId w:val="2"/>
+    <w:abstractNumId w:val="3"/>
   </w:num>
   <w:num w:numId="5">
-    <w:abstractNumId w:val="3"/>
+    <w:abstractNumId w:val="4"/>
   </w:num>
 </w:numbering>
 </file>
@@ -3811,7 +4635,7 @@
     <w:link w:val="Nagwek1Znak"/>
     <w:uiPriority w:val="9"/>
     <w:qFormat/>
-    <w:rsid w:val="00EA33D9"/>
+    <w:rsid w:val="006D0CBD"/>
     <w:pPr>
       <w:keepNext/>
       <w:keepLines/>
@@ -3819,6 +4643,7 @@
         <w:numId w:val="3"/>
       </w:numPr>
       <w:spacing w:before="480" w:after="0"/>
+      <w:ind w:left="0" w:firstLine="0"/>
       <w:outlineLvl w:val="0"/>
     </w:pPr>
     <w:rPr>
@@ -4133,7 +4958,7 @@
     <w:basedOn w:val="Domylnaczcionkaakapitu"/>
     <w:link w:val="Nagwek1"/>
     <w:uiPriority w:val="9"/>
-    <w:rsid w:val="00EA33D9"/>
+    <w:rsid w:val="006D0CBD"/>
     <w:rPr>
       <w:rFonts w:asciiTheme="majorHAnsi" w:eastAsiaTheme="majorEastAsia" w:hAnsiTheme="majorHAnsi" w:cstheme="majorBidi"/>
       <w:b/>
@@ -5079,7 +5904,7 @@
 </file>
 
 <file path=customXml/itemProps2.xml><?xml version="1.0" encoding="utf-8"?>
-<ds:datastoreItem xmlns:ds="http://schemas.openxmlformats.org/officeDocument/2006/customXml" ds:itemID="{B115C554-C0B1-4F5F-9F8E-D7BEC33278CD}">
+<ds:datastoreItem xmlns:ds="http://schemas.openxmlformats.org/officeDocument/2006/customXml" ds:itemID="{76B581F3-F68B-45BE-9372-F7840BF0D8C8}">
   <ds:schemaRefs>
     <ds:schemaRef ds:uri="http://schemas.openxmlformats.org/officeDocument/2006/bibliography"/>
   </ds:schemaRefs>

</xml_diff>

<commit_message>
Creation of abstract in English.
</commit_message>
<xml_diff>
--- a/doc/Praca magisterska.docx
+++ b/doc/Praca magisterska.docx
@@ -313,7 +313,7 @@
               <w:numId w:val="0"/>
             </w:numPr>
           </w:pPr>
-          <w:bookmarkStart w:id="0" w:name="_Toc372904705"/>
+          <w:bookmarkStart w:id="0" w:name="_Toc372921740"/>
           <w:r>
             <w:lastRenderedPageBreak/>
             <w:t>Życiorys</w:t>
@@ -432,7 +432,19 @@
             <w:rPr>
               <w:szCs w:val="24"/>
             </w:rPr>
-            <w:t>Prywatnie interesuje się filmami.</w:t>
+            <w:t xml:space="preserve">Prywatnie interesuje się </w:t>
+          </w:r>
+          <w:r>
+            <w:rPr>
+              <w:szCs w:val="24"/>
+            </w:rPr>
+            <w:t>kinematografią</w:t>
+          </w:r>
+          <w:r>
+            <w:rPr>
+              <w:szCs w:val="24"/>
+            </w:rPr>
+            <w:t>.</w:t>
           </w:r>
         </w:p>
         <w:p>
@@ -723,7 +735,7 @@
               <w:numId w:val="0"/>
             </w:numPr>
           </w:pPr>
-          <w:bookmarkStart w:id="1" w:name="_Toc372904706"/>
+          <w:bookmarkStart w:id="1" w:name="_Toc372921741"/>
           <w:r>
             <w:lastRenderedPageBreak/>
             <w:t>Streszczenie</w:t>
@@ -789,23 +801,21 @@
               <w:color w:val="000000"/>
               <w:szCs w:val="24"/>
             </w:rPr>
-            <w:t xml:space="preserve">onentów. Nasze siły wówczas możemy skupić na realizacji założonego celu </w:t>
-          </w:r>
-          <w:proofErr w:type="spellStart"/>
+            <w:t>onentów. Nasze siły wówczas możemy skupić na realizacji założonego celu biznesowego.</w:t>
+          </w:r>
           <w:r>
             <w:rPr>
               <w:color w:val="000000"/>
               <w:szCs w:val="24"/>
             </w:rPr>
-            <w:t>biznesowego.Takie</w:t>
-          </w:r>
-          <w:proofErr w:type="spellEnd"/>
+            <w:t xml:space="preserve"> </w:t>
+          </w:r>
           <w:r>
             <w:rPr>
               <w:color w:val="000000"/>
               <w:szCs w:val="24"/>
             </w:rPr>
-            <w:t xml:space="preserve"> podejście poprawia jakość oprogramowania oraz skraca czas jego realizacji. Otwarta architektura pozwala obniżyć całkowity koszt projektu jednocześnie ogranicza ryzyko uzależnienia od jednego dostawcy.</w:t>
+            <w:t>Takie podejście poprawia jakość oprogramowania oraz skraca czas jego realizacji. Otwarta architektura pozwala obniżyć całkowity koszt projektu jednocześnie ogranicza ryzyko uzależnienia od jednego dostawcy.</w:t>
           </w:r>
         </w:p>
         <w:p>
@@ -934,29 +944,6 @@
             </w:rPr>
             <w:t>. System ten z powodzeniem może zostać wykorzystany w firmach z branż pocztowych oraz kurierskich.</w:t>
           </w:r>
-        </w:p>
-        <w:p>
-          <w:pPr>
-            <w:rPr>
-              <w:color w:val="000000"/>
-              <w:szCs w:val="24"/>
-            </w:rPr>
-          </w:pPr>
-          <w:r>
-            <w:rPr>
-              <w:color w:val="000000"/>
-              <w:szCs w:val="24"/>
-            </w:rPr>
-            <w:t>TUTAJ WERSJA ANG STRESZCZENIA</w:t>
-          </w:r>
-        </w:p>
-        <w:p>
-          <w:pPr>
-            <w:rPr>
-              <w:color w:val="000000"/>
-              <w:szCs w:val="24"/>
-            </w:rPr>
-          </w:pPr>
         </w:p>
         <w:p>
           <w:pPr>
@@ -984,17 +971,1116 @@
             <w:br w:type="page"/>
           </w:r>
         </w:p>
+        <w:p>
+          <w:pPr>
+            <w:spacing w:before="480" w:after="0"/>
+            <w:ind w:firstLine="0"/>
+            <w:rPr>
+              <w:b/>
+              <w:color w:val="2E74B5" w:themeColor="accent1" w:themeShade="BF"/>
+              <w:sz w:val="28"/>
+            </w:rPr>
+          </w:pPr>
+          <w:proofErr w:type="spellStart"/>
+          <w:r>
+            <w:rPr>
+              <w:b/>
+              <w:color w:val="2E74B5" w:themeColor="accent1" w:themeShade="BF"/>
+              <w:sz w:val="28"/>
+            </w:rPr>
+            <w:lastRenderedPageBreak/>
+            <w:t>Abstract</w:t>
+          </w:r>
+          <w:proofErr w:type="spellEnd"/>
+        </w:p>
+        <w:p/>
+        <w:p>
+          <w:r>
+            <w:t xml:space="preserve">Java </w:t>
+          </w:r>
+          <w:proofErr w:type="spellStart"/>
+          <w:r>
+            <w:t>Enterprise</w:t>
+          </w:r>
+          <w:proofErr w:type="spellEnd"/>
+          <w:r>
+            <w:t xml:space="preserve"> </w:t>
+          </w:r>
+          <w:proofErr w:type="spellStart"/>
+          <w:r>
+            <w:t>Edition</w:t>
+          </w:r>
+          <w:proofErr w:type="spellEnd"/>
+          <w:r>
+            <w:t xml:space="preserve"> </w:t>
+          </w:r>
+          <w:proofErr w:type="spellStart"/>
+          <w:r>
+            <w:t>is</w:t>
+          </w:r>
+          <w:proofErr w:type="spellEnd"/>
+          <w:r>
+            <w:t xml:space="preserve"> a </w:t>
+          </w:r>
+          <w:proofErr w:type="spellStart"/>
+          <w:r>
+            <w:t>server</w:t>
+          </w:r>
+          <w:proofErr w:type="spellEnd"/>
+          <w:r>
+            <w:t xml:space="preserve"> platform for </w:t>
+          </w:r>
+          <w:proofErr w:type="spellStart"/>
+          <w:r>
+            <w:t>building</w:t>
+          </w:r>
+          <w:proofErr w:type="spellEnd"/>
+          <w:r>
+            <w:t xml:space="preserve"> Java </w:t>
+          </w:r>
+          <w:proofErr w:type="spellStart"/>
+          <w:r>
+            <w:t>applications</w:t>
+          </w:r>
+          <w:proofErr w:type="spellEnd"/>
+          <w:r>
+            <w:t xml:space="preserve"> </w:t>
+          </w:r>
+          <w:proofErr w:type="spellStart"/>
+          <w:r>
+            <w:t>based</w:t>
+          </w:r>
+          <w:proofErr w:type="spellEnd"/>
+          <w:r>
+            <w:t xml:space="preserve"> on </w:t>
+          </w:r>
+          <w:proofErr w:type="spellStart"/>
+          <w:r>
+            <w:t>the</w:t>
+          </w:r>
+          <w:proofErr w:type="spellEnd"/>
+          <w:r>
+            <w:t xml:space="preserve"> </w:t>
+          </w:r>
+          <w:proofErr w:type="spellStart"/>
+          <w:r>
+            <w:t>multi-tier</w:t>
+          </w:r>
+          <w:proofErr w:type="spellEnd"/>
+          <w:r>
+            <w:t xml:space="preserve"> </w:t>
+          </w:r>
+          <w:proofErr w:type="spellStart"/>
+          <w:r>
+            <w:t>component's</w:t>
+          </w:r>
+          <w:proofErr w:type="spellEnd"/>
+          <w:r>
+            <w:t xml:space="preserve"> </w:t>
+          </w:r>
+          <w:proofErr w:type="spellStart"/>
+          <w:r>
+            <w:t>architecture</w:t>
+          </w:r>
+          <w:proofErr w:type="spellEnd"/>
+          <w:r>
+            <w:t xml:space="preserve"> . </w:t>
+          </w:r>
+          <w:proofErr w:type="spellStart"/>
+          <w:r>
+            <w:t>With</w:t>
+          </w:r>
+          <w:proofErr w:type="spellEnd"/>
+          <w:r>
+            <w:t xml:space="preserve"> </w:t>
+          </w:r>
+          <w:proofErr w:type="spellStart"/>
+          <w:r>
+            <w:t>this</w:t>
+          </w:r>
+          <w:proofErr w:type="spellEnd"/>
+          <w:r>
+            <w:t xml:space="preserve"> platform, </w:t>
+          </w:r>
+          <w:proofErr w:type="spellStart"/>
+          <w:r>
+            <w:t>process</w:t>
+          </w:r>
+          <w:proofErr w:type="spellEnd"/>
+          <w:r>
+            <w:t xml:space="preserve"> of </w:t>
+          </w:r>
+          <w:proofErr w:type="spellStart"/>
+          <w:r>
+            <w:t>producing</w:t>
+          </w:r>
+          <w:proofErr w:type="spellEnd"/>
+          <w:r>
+            <w:t xml:space="preserve"> a </w:t>
+          </w:r>
+          <w:proofErr w:type="spellStart"/>
+          <w:r>
+            <w:t>web</w:t>
+          </w:r>
+          <w:proofErr w:type="spellEnd"/>
+          <w:r>
+            <w:t xml:space="preserve"> </w:t>
+          </w:r>
+          <w:proofErr w:type="spellStart"/>
+          <w:r>
+            <w:t>application</w:t>
+          </w:r>
+          <w:proofErr w:type="spellEnd"/>
+          <w:r>
+            <w:t xml:space="preserve"> </w:t>
+          </w:r>
+          <w:proofErr w:type="spellStart"/>
+          <w:r>
+            <w:t>comes</w:t>
+          </w:r>
+          <w:proofErr w:type="spellEnd"/>
+          <w:r>
+            <w:t xml:space="preserve"> </w:t>
+          </w:r>
+          <w:r>
+            <w:t>down</w:t>
+          </w:r>
+          <w:r>
+            <w:t xml:space="preserve"> to </w:t>
+          </w:r>
+          <w:proofErr w:type="spellStart"/>
+          <w:r>
+            <w:t>use</w:t>
+          </w:r>
+          <w:proofErr w:type="spellEnd"/>
+          <w:r>
+            <w:t xml:space="preserve"> , </w:t>
+          </w:r>
+          <w:proofErr w:type="spellStart"/>
+          <w:r>
+            <w:t>proven</w:t>
+          </w:r>
+          <w:proofErr w:type="spellEnd"/>
+          <w:r>
+            <w:t xml:space="preserve"> </w:t>
+          </w:r>
+          <w:proofErr w:type="spellStart"/>
+          <w:r>
+            <w:t>components</w:t>
+          </w:r>
+          <w:proofErr w:type="spellEnd"/>
+          <w:r>
+            <w:t xml:space="preserve"> . </w:t>
+          </w:r>
+          <w:proofErr w:type="spellStart"/>
+          <w:r>
+            <w:t>Then</w:t>
+          </w:r>
+          <w:proofErr w:type="spellEnd"/>
+          <w:r>
+            <w:t xml:space="preserve"> </w:t>
+          </w:r>
+          <w:r>
+            <w:t xml:space="preserve">we </w:t>
+          </w:r>
+          <w:proofErr w:type="spellStart"/>
+          <w:r>
+            <w:t>can</w:t>
+          </w:r>
+          <w:proofErr w:type="spellEnd"/>
+          <w:r>
+            <w:t xml:space="preserve"> </w:t>
+          </w:r>
+          <w:proofErr w:type="spellStart"/>
+          <w:r>
+            <w:t>focus</w:t>
+          </w:r>
+          <w:proofErr w:type="spellEnd"/>
+          <w:r>
+            <w:t xml:space="preserve"> </w:t>
+          </w:r>
+          <w:proofErr w:type="spellStart"/>
+          <w:r>
+            <w:t>our</w:t>
+          </w:r>
+          <w:proofErr w:type="spellEnd"/>
+          <w:r>
+            <w:t xml:space="preserve"> </w:t>
+          </w:r>
+          <w:proofErr w:type="spellStart"/>
+          <w:r>
+            <w:t>forces</w:t>
+          </w:r>
+          <w:proofErr w:type="spellEnd"/>
+          <w:r>
+            <w:t xml:space="preserve"> on </w:t>
+          </w:r>
+          <w:proofErr w:type="spellStart"/>
+          <w:r>
+            <w:t>achieving</w:t>
+          </w:r>
+          <w:proofErr w:type="spellEnd"/>
+          <w:r>
+            <w:t xml:space="preserve"> </w:t>
+          </w:r>
+          <w:proofErr w:type="spellStart"/>
+          <w:r>
+            <w:t>the</w:t>
+          </w:r>
+          <w:proofErr w:type="spellEnd"/>
+          <w:r>
+            <w:t xml:space="preserve"> </w:t>
+          </w:r>
+          <w:proofErr w:type="spellStart"/>
+          <w:r>
+            <w:t>planned</w:t>
+          </w:r>
+          <w:proofErr w:type="spellEnd"/>
+          <w:r>
+            <w:t xml:space="preserve"> </w:t>
+          </w:r>
+          <w:proofErr w:type="spellStart"/>
+          <w:r>
+            <w:t>businnes</w:t>
+          </w:r>
+          <w:proofErr w:type="spellEnd"/>
+          <w:r>
+            <w:t xml:space="preserve"> </w:t>
+          </w:r>
+          <w:proofErr w:type="spellStart"/>
+          <w:r>
+            <w:t>purpose</w:t>
+          </w:r>
+          <w:proofErr w:type="spellEnd"/>
+          <w:r>
+            <w:t>.</w:t>
+          </w:r>
+          <w:r>
+            <w:t xml:space="preserve"> </w:t>
+          </w:r>
+          <w:proofErr w:type="spellStart"/>
+          <w:r>
+            <w:t>This</w:t>
+          </w:r>
+          <w:proofErr w:type="spellEnd"/>
+          <w:r>
+            <w:t xml:space="preserve"> </w:t>
+          </w:r>
+          <w:proofErr w:type="spellStart"/>
+          <w:r>
+            <w:t>approach</w:t>
+          </w:r>
+          <w:proofErr w:type="spellEnd"/>
+          <w:r>
+            <w:t xml:space="preserve"> </w:t>
+          </w:r>
+          <w:proofErr w:type="spellStart"/>
+          <w:r>
+            <w:t>improve</w:t>
+          </w:r>
+          <w:r>
+            <w:t>s</w:t>
+          </w:r>
+          <w:proofErr w:type="spellEnd"/>
+          <w:r>
+            <w:t xml:space="preserve"> software </w:t>
+          </w:r>
+          <w:proofErr w:type="spellStart"/>
+          <w:r>
+            <w:t>quality</w:t>
+          </w:r>
+          <w:proofErr w:type="spellEnd"/>
+          <w:r>
+            <w:t xml:space="preserve"> and </w:t>
+          </w:r>
+          <w:proofErr w:type="spellStart"/>
+          <w:r>
+            <w:t>reduces</w:t>
+          </w:r>
+          <w:proofErr w:type="spellEnd"/>
+          <w:r>
+            <w:t xml:space="preserve"> </w:t>
+          </w:r>
+          <w:proofErr w:type="spellStart"/>
+          <w:r>
+            <w:t>the</w:t>
+          </w:r>
+          <w:proofErr w:type="spellEnd"/>
+          <w:r>
+            <w:t xml:space="preserve"> time of </w:t>
+          </w:r>
+          <w:proofErr w:type="spellStart"/>
+          <w:r>
+            <w:t>its</w:t>
+          </w:r>
+          <w:proofErr w:type="spellEnd"/>
+          <w:r>
+            <w:t xml:space="preserve"> </w:t>
+          </w:r>
+          <w:proofErr w:type="spellStart"/>
+          <w:r>
+            <w:t>implementation</w:t>
+          </w:r>
+          <w:proofErr w:type="spellEnd"/>
+          <w:r>
+            <w:t xml:space="preserve">. </w:t>
+          </w:r>
+          <w:proofErr w:type="spellStart"/>
+          <w:r>
+            <w:t>The</w:t>
+          </w:r>
+          <w:proofErr w:type="spellEnd"/>
+          <w:r>
+            <w:t xml:space="preserve"> </w:t>
+          </w:r>
+          <w:proofErr w:type="spellStart"/>
+          <w:r>
+            <w:t>open</w:t>
+          </w:r>
+          <w:proofErr w:type="spellEnd"/>
+          <w:r>
+            <w:t xml:space="preserve"> </w:t>
+          </w:r>
+          <w:proofErr w:type="spellStart"/>
+          <w:r>
+            <w:t>architecture</w:t>
+          </w:r>
+          <w:proofErr w:type="spellEnd"/>
+          <w:r>
+            <w:t xml:space="preserve"> </w:t>
+          </w:r>
+          <w:proofErr w:type="spellStart"/>
+          <w:r>
+            <w:t>allows</w:t>
+          </w:r>
+          <w:proofErr w:type="spellEnd"/>
+          <w:r>
+            <w:t xml:space="preserve"> </w:t>
+          </w:r>
+          <w:proofErr w:type="spellStart"/>
+          <w:r>
+            <w:t>you</w:t>
+          </w:r>
+          <w:proofErr w:type="spellEnd"/>
+          <w:r>
+            <w:t xml:space="preserve"> to </w:t>
+          </w:r>
+          <w:proofErr w:type="spellStart"/>
+          <w:r>
+            <w:t>reduce</w:t>
+          </w:r>
+          <w:proofErr w:type="spellEnd"/>
+          <w:r>
+            <w:t xml:space="preserve"> </w:t>
+          </w:r>
+          <w:proofErr w:type="spellStart"/>
+          <w:r>
+            <w:t>the</w:t>
+          </w:r>
+          <w:proofErr w:type="spellEnd"/>
+          <w:r>
+            <w:t xml:space="preserve"> </w:t>
+          </w:r>
+          <w:proofErr w:type="spellStart"/>
+          <w:r>
+            <w:t>overall</w:t>
+          </w:r>
+          <w:proofErr w:type="spellEnd"/>
+          <w:r>
+            <w:t xml:space="preserve"> </w:t>
+          </w:r>
+          <w:proofErr w:type="spellStart"/>
+          <w:r>
+            <w:t>cost</w:t>
+          </w:r>
+          <w:proofErr w:type="spellEnd"/>
+          <w:r>
+            <w:t xml:space="preserve"> of </w:t>
+          </w:r>
+          <w:proofErr w:type="spellStart"/>
+          <w:r>
+            <w:t>the</w:t>
+          </w:r>
+          <w:proofErr w:type="spellEnd"/>
+          <w:r>
+            <w:t xml:space="preserve"> </w:t>
+          </w:r>
+          <w:proofErr w:type="spellStart"/>
+          <w:r>
+            <w:t>project</w:t>
+          </w:r>
+          <w:proofErr w:type="spellEnd"/>
+          <w:r>
+            <w:t xml:space="preserve"> </w:t>
+          </w:r>
+          <w:proofErr w:type="spellStart"/>
+          <w:r>
+            <w:t>at</w:t>
+          </w:r>
+          <w:proofErr w:type="spellEnd"/>
+          <w:r>
+            <w:t xml:space="preserve"> </w:t>
+          </w:r>
+          <w:proofErr w:type="spellStart"/>
+          <w:r>
+            <w:t>the</w:t>
+          </w:r>
+          <w:proofErr w:type="spellEnd"/>
+          <w:r>
+            <w:t xml:space="preserve"> same time </w:t>
+          </w:r>
+          <w:proofErr w:type="spellStart"/>
+          <w:r>
+            <w:t>reduces</w:t>
+          </w:r>
+          <w:proofErr w:type="spellEnd"/>
+          <w:r>
+            <w:t xml:space="preserve"> </w:t>
+          </w:r>
+          <w:proofErr w:type="spellStart"/>
+          <w:r>
+            <w:t>the</w:t>
+          </w:r>
+          <w:proofErr w:type="spellEnd"/>
+          <w:r>
+            <w:t xml:space="preserve"> </w:t>
+          </w:r>
+          <w:proofErr w:type="spellStart"/>
+          <w:r>
+            <w:t>risk</w:t>
+          </w:r>
+          <w:proofErr w:type="spellEnd"/>
+          <w:r>
+            <w:t xml:space="preserve"> of </w:t>
+          </w:r>
+          <w:proofErr w:type="spellStart"/>
+          <w:r>
+            <w:t>dependence</w:t>
+          </w:r>
+          <w:proofErr w:type="spellEnd"/>
+          <w:r>
+            <w:t xml:space="preserve"> on a single </w:t>
+          </w:r>
+          <w:proofErr w:type="spellStart"/>
+          <w:r>
+            <w:t>supplier</w:t>
+          </w:r>
+          <w:proofErr w:type="spellEnd"/>
+          <w:r>
+            <w:t xml:space="preserve"> .</w:t>
+          </w:r>
+        </w:p>
+        <w:p>
+          <w:r>
+            <w:t xml:space="preserve">RFID </w:t>
+          </w:r>
+          <w:proofErr w:type="spellStart"/>
+          <w:r>
+            <w:t>is</w:t>
+          </w:r>
+          <w:proofErr w:type="spellEnd"/>
+          <w:r>
+            <w:t xml:space="preserve"> a technology for </w:t>
+          </w:r>
+          <w:proofErr w:type="spellStart"/>
+          <w:r>
+            <w:t>identifying</w:t>
+          </w:r>
+          <w:proofErr w:type="spellEnd"/>
+          <w:r>
+            <w:t xml:space="preserve"> </w:t>
+          </w:r>
+          <w:proofErr w:type="spellStart"/>
+          <w:r>
+            <w:t>objects</w:t>
+          </w:r>
+          <w:proofErr w:type="spellEnd"/>
+          <w:r>
+            <w:t xml:space="preserve"> </w:t>
+          </w:r>
+          <w:proofErr w:type="spellStart"/>
+          <w:r>
+            <w:t>using</w:t>
+          </w:r>
+          <w:proofErr w:type="spellEnd"/>
+          <w:r>
+            <w:t xml:space="preserve"> radio </w:t>
+          </w:r>
+          <w:proofErr w:type="spellStart"/>
+          <w:r>
+            <w:t>waves</w:t>
+          </w:r>
+          <w:proofErr w:type="spellEnd"/>
+          <w:r>
+            <w:t xml:space="preserve">. </w:t>
+          </w:r>
+          <w:proofErr w:type="spellStart"/>
+          <w:r>
+            <w:t>Identification</w:t>
+          </w:r>
+          <w:proofErr w:type="spellEnd"/>
+          <w:r>
+            <w:t xml:space="preserve"> data </w:t>
+          </w:r>
+          <w:proofErr w:type="spellStart"/>
+          <w:r>
+            <w:t>are</w:t>
+          </w:r>
+          <w:proofErr w:type="spellEnd"/>
+          <w:r>
+            <w:t xml:space="preserve"> </w:t>
+          </w:r>
+          <w:proofErr w:type="spellStart"/>
+          <w:r>
+            <w:t>stored</w:t>
+          </w:r>
+          <w:proofErr w:type="spellEnd"/>
+          <w:r>
+            <w:t xml:space="preserve"> </w:t>
+          </w:r>
+          <w:proofErr w:type="spellStart"/>
+          <w:r>
+            <w:t>in</w:t>
+          </w:r>
+          <w:proofErr w:type="spellEnd"/>
+          <w:r>
+            <w:t xml:space="preserve"> </w:t>
+          </w:r>
+          <w:proofErr w:type="spellStart"/>
+          <w:r>
+            <w:t>the</w:t>
+          </w:r>
+          <w:proofErr w:type="spellEnd"/>
+          <w:r>
+            <w:t xml:space="preserve"> </w:t>
+          </w:r>
+          <w:proofErr w:type="spellStart"/>
+          <w:r>
+            <w:t>tag</w:t>
+          </w:r>
+          <w:proofErr w:type="spellEnd"/>
+          <w:r>
+            <w:t xml:space="preserve"> ( </w:t>
+          </w:r>
+          <w:proofErr w:type="spellStart"/>
+          <w:r>
+            <w:t>transponder</w:t>
+          </w:r>
+          <w:proofErr w:type="spellEnd"/>
+          <w:r>
+            <w:t xml:space="preserve">), </w:t>
+          </w:r>
+          <w:proofErr w:type="spellStart"/>
+          <w:r>
+            <w:t>which</w:t>
+          </w:r>
+          <w:proofErr w:type="spellEnd"/>
+          <w:r>
+            <w:t xml:space="preserve"> </w:t>
+          </w:r>
+          <w:proofErr w:type="spellStart"/>
+          <w:r>
+            <w:t>has</w:t>
+          </w:r>
+          <w:proofErr w:type="spellEnd"/>
+          <w:r>
+            <w:t xml:space="preserve"> a </w:t>
+          </w:r>
+          <w:proofErr w:type="spellStart"/>
+          <w:r>
+            <w:t>built-in</w:t>
+          </w:r>
+          <w:proofErr w:type="spellEnd"/>
+          <w:r>
+            <w:t xml:space="preserve"> </w:t>
+          </w:r>
+          <w:proofErr w:type="spellStart"/>
+          <w:r>
+            <w:t>antenna</w:t>
+          </w:r>
+          <w:proofErr w:type="spellEnd"/>
+          <w:r>
+            <w:t xml:space="preserve"> . </w:t>
+          </w:r>
+          <w:proofErr w:type="spellStart"/>
+          <w:r>
+            <w:t>Reader</w:t>
+          </w:r>
+          <w:proofErr w:type="spellEnd"/>
+          <w:r>
+            <w:t xml:space="preserve"> </w:t>
+          </w:r>
+          <w:proofErr w:type="spellStart"/>
+          <w:r>
+            <w:t>with</w:t>
+          </w:r>
+          <w:proofErr w:type="spellEnd"/>
+          <w:r>
+            <w:t xml:space="preserve"> a </w:t>
+          </w:r>
+          <w:proofErr w:type="spellStart"/>
+          <w:r>
+            <w:t>transmitter</w:t>
+          </w:r>
+          <w:proofErr w:type="spellEnd"/>
+          <w:r>
+            <w:t xml:space="preserve"> </w:t>
+          </w:r>
+          <w:proofErr w:type="spellStart"/>
+          <w:r>
+            <w:t>antenna</w:t>
+          </w:r>
+          <w:proofErr w:type="spellEnd"/>
+          <w:r>
+            <w:t xml:space="preserve"> </w:t>
+          </w:r>
+          <w:proofErr w:type="spellStart"/>
+          <w:r>
+            <w:t>reads</w:t>
+          </w:r>
+          <w:proofErr w:type="spellEnd"/>
+          <w:r>
+            <w:t xml:space="preserve"> </w:t>
+          </w:r>
+          <w:proofErr w:type="spellStart"/>
+          <w:r>
+            <w:t>the</w:t>
+          </w:r>
+          <w:proofErr w:type="spellEnd"/>
+          <w:r>
+            <w:t xml:space="preserve"> </w:t>
+          </w:r>
+          <w:proofErr w:type="spellStart"/>
+          <w:r>
+            <w:t>transponder</w:t>
+          </w:r>
+          <w:proofErr w:type="spellEnd"/>
+          <w:r>
+            <w:t xml:space="preserve"> </w:t>
+          </w:r>
+          <w:proofErr w:type="spellStart"/>
+          <w:r>
+            <w:t>at</w:t>
+          </w:r>
+          <w:proofErr w:type="spellEnd"/>
+          <w:r>
+            <w:t xml:space="preserve"> a </w:t>
+          </w:r>
+          <w:proofErr w:type="spellStart"/>
+          <w:r>
+            <w:t>distance</w:t>
+          </w:r>
+          <w:proofErr w:type="spellEnd"/>
+          <w:r>
+            <w:t xml:space="preserve">. </w:t>
+          </w:r>
+          <w:proofErr w:type="spellStart"/>
+          <w:r>
+            <w:t>This</w:t>
+          </w:r>
+          <w:proofErr w:type="spellEnd"/>
+          <w:r>
+            <w:t xml:space="preserve"> </w:t>
+          </w:r>
+          <w:proofErr w:type="spellStart"/>
+          <w:r>
+            <w:t>technique</w:t>
+          </w:r>
+          <w:proofErr w:type="spellEnd"/>
+          <w:r>
+            <w:t xml:space="preserve"> , </w:t>
+          </w:r>
+          <w:proofErr w:type="spellStart"/>
+          <w:r>
+            <w:t>in</w:t>
+          </w:r>
+          <w:proofErr w:type="spellEnd"/>
+          <w:r>
+            <w:t xml:space="preserve"> </w:t>
+          </w:r>
+          <w:proofErr w:type="spellStart"/>
+          <w:r>
+            <w:t>contrast</w:t>
+          </w:r>
+          <w:proofErr w:type="spellEnd"/>
+          <w:r>
+            <w:t xml:space="preserve"> to </w:t>
+          </w:r>
+          <w:proofErr w:type="spellStart"/>
+          <w:r>
+            <w:t>other</w:t>
+          </w:r>
+          <w:proofErr w:type="spellEnd"/>
+          <w:r>
+            <w:t xml:space="preserve"> </w:t>
+          </w:r>
+          <w:proofErr w:type="spellStart"/>
+          <w:r>
+            <w:t>methods</w:t>
+          </w:r>
+          <w:proofErr w:type="spellEnd"/>
+          <w:r>
+            <w:t xml:space="preserve"> of </w:t>
+          </w:r>
+          <w:proofErr w:type="spellStart"/>
+          <w:r>
+            <w:t>identification</w:t>
+          </w:r>
+          <w:proofErr w:type="spellEnd"/>
+          <w:r>
+            <w:t xml:space="preserve"> </w:t>
+          </w:r>
+          <w:proofErr w:type="spellStart"/>
+          <w:r>
+            <w:t>such</w:t>
+          </w:r>
+          <w:proofErr w:type="spellEnd"/>
+          <w:r>
+            <w:t xml:space="preserve"> as bar </w:t>
+          </w:r>
+          <w:proofErr w:type="spellStart"/>
+          <w:r>
+            <w:t>codes</w:t>
+          </w:r>
+          <w:proofErr w:type="spellEnd"/>
+          <w:r>
+            <w:t xml:space="preserve">, </w:t>
+          </w:r>
+          <w:proofErr w:type="spellStart"/>
+          <w:r>
+            <w:t>allows</w:t>
+          </w:r>
+          <w:proofErr w:type="spellEnd"/>
+          <w:r>
+            <w:t xml:space="preserve"> to </w:t>
+          </w:r>
+          <w:proofErr w:type="spellStart"/>
+          <w:r>
+            <w:t>automate</w:t>
+          </w:r>
+          <w:proofErr w:type="spellEnd"/>
+          <w:r>
+            <w:t xml:space="preserve"> </w:t>
+          </w:r>
+          <w:proofErr w:type="spellStart"/>
+          <w:r>
+            <w:t>the</w:t>
+          </w:r>
+          <w:proofErr w:type="spellEnd"/>
+          <w:r>
+            <w:t xml:space="preserve"> </w:t>
+          </w:r>
+          <w:proofErr w:type="spellStart"/>
+          <w:r>
+            <w:t>identification</w:t>
+          </w:r>
+          <w:proofErr w:type="spellEnd"/>
+          <w:r>
+            <w:t xml:space="preserve"> </w:t>
+          </w:r>
+          <w:proofErr w:type="spellStart"/>
+          <w:r>
+            <w:t>process</w:t>
+          </w:r>
+          <w:proofErr w:type="spellEnd"/>
+          <w:r>
+            <w:t xml:space="preserve"> and </w:t>
+          </w:r>
+          <w:proofErr w:type="spellStart"/>
+          <w:r>
+            <w:t>reduce</w:t>
+          </w:r>
+          <w:proofErr w:type="spellEnd"/>
+          <w:r>
+            <w:t xml:space="preserve"> </w:t>
+          </w:r>
+          <w:proofErr w:type="spellStart"/>
+          <w:r>
+            <w:t>the</w:t>
+          </w:r>
+          <w:proofErr w:type="spellEnd"/>
+          <w:r>
+            <w:t xml:space="preserve"> </w:t>
+          </w:r>
+          <w:proofErr w:type="spellStart"/>
+          <w:r>
+            <w:t>likelihood</w:t>
+          </w:r>
+          <w:proofErr w:type="spellEnd"/>
+          <w:r>
+            <w:t xml:space="preserve"> of </w:t>
+          </w:r>
+          <w:proofErr w:type="spellStart"/>
+          <w:r>
+            <w:t>human</w:t>
+          </w:r>
+          <w:proofErr w:type="spellEnd"/>
+          <w:r>
+            <w:t xml:space="preserve"> </w:t>
+          </w:r>
+          <w:proofErr w:type="spellStart"/>
+          <w:r>
+            <w:t>error</w:t>
+          </w:r>
+          <w:proofErr w:type="spellEnd"/>
+          <w:r>
+            <w:t>.</w:t>
+          </w:r>
+        </w:p>
+        <w:p>
+          <w:proofErr w:type="spellStart"/>
+          <w:r>
+            <w:t>The</w:t>
+          </w:r>
+          <w:proofErr w:type="spellEnd"/>
+          <w:r>
+            <w:t xml:space="preserve"> </w:t>
+          </w:r>
+          <w:proofErr w:type="spellStart"/>
+          <w:r>
+            <w:t>purpose</w:t>
+          </w:r>
+          <w:proofErr w:type="spellEnd"/>
+          <w:r>
+            <w:t xml:space="preserve"> of my </w:t>
+          </w:r>
+          <w:proofErr w:type="spellStart"/>
+          <w:r>
+            <w:t>thesis</w:t>
+          </w:r>
+          <w:proofErr w:type="spellEnd"/>
+          <w:r>
+            <w:t xml:space="preserve"> was to </w:t>
+          </w:r>
+          <w:proofErr w:type="spellStart"/>
+          <w:r>
+            <w:t>create</w:t>
+          </w:r>
+          <w:proofErr w:type="spellEnd"/>
+          <w:r>
+            <w:t xml:space="preserve"> a </w:t>
+          </w:r>
+          <w:proofErr w:type="spellStart"/>
+          <w:r>
+            <w:t>scalable</w:t>
+          </w:r>
+          <w:proofErr w:type="spellEnd"/>
+          <w:r>
+            <w:t xml:space="preserve"> </w:t>
+          </w:r>
+          <w:r>
+            <w:t>JEE</w:t>
+          </w:r>
+          <w:r>
+            <w:t xml:space="preserve"> system</w:t>
+          </w:r>
+          <w:r>
+            <w:t xml:space="preserve"> </w:t>
+          </w:r>
+          <w:proofErr w:type="spellStart"/>
+          <w:r>
+            <w:t>with</w:t>
+          </w:r>
+          <w:proofErr w:type="spellEnd"/>
+          <w:r>
+            <w:t xml:space="preserve"> </w:t>
+          </w:r>
+          <w:proofErr w:type="spellStart"/>
+          <w:r>
+            <w:t>the</w:t>
+          </w:r>
+          <w:proofErr w:type="spellEnd"/>
+          <w:r>
+            <w:t xml:space="preserve"> </w:t>
+          </w:r>
+          <w:proofErr w:type="spellStart"/>
+          <w:r>
+            <w:t>use</w:t>
+          </w:r>
+          <w:proofErr w:type="spellEnd"/>
+          <w:r>
+            <w:t xml:space="preserve"> of</w:t>
+          </w:r>
+          <w:r>
+            <w:t xml:space="preserve"> RFID technology</w:t>
+          </w:r>
+          <w:r>
+            <w:t xml:space="preserve">. </w:t>
+          </w:r>
+          <w:proofErr w:type="spellStart"/>
+          <w:r>
+            <w:t>This</w:t>
+          </w:r>
+          <w:proofErr w:type="spellEnd"/>
+          <w:r>
+            <w:t xml:space="preserve"> </w:t>
+          </w:r>
+          <w:proofErr w:type="spellStart"/>
+          <w:r>
+            <w:t>assumption</w:t>
+          </w:r>
+          <w:proofErr w:type="spellEnd"/>
+          <w:r>
+            <w:t xml:space="preserve"> I </w:t>
+          </w:r>
+          <w:proofErr w:type="spellStart"/>
+          <w:r>
+            <w:t>realized</w:t>
+          </w:r>
+          <w:proofErr w:type="spellEnd"/>
+          <w:r>
+            <w:t xml:space="preserve"> </w:t>
+          </w:r>
+          <w:r>
+            <w:t xml:space="preserve">by </w:t>
+          </w:r>
+          <w:proofErr w:type="spellStart"/>
+          <w:r>
+            <w:t>creating</w:t>
+          </w:r>
+          <w:proofErr w:type="spellEnd"/>
+          <w:r>
+            <w:t xml:space="preserve"> a system </w:t>
+          </w:r>
+          <w:proofErr w:type="spellStart"/>
+          <w:r>
+            <w:t>tracking</w:t>
+          </w:r>
+          <w:proofErr w:type="spellEnd"/>
+          <w:r>
+            <w:t xml:space="preserve"> </w:t>
+          </w:r>
+          <w:proofErr w:type="spellStart"/>
+          <w:r>
+            <w:t>shipments</w:t>
+          </w:r>
+          <w:proofErr w:type="spellEnd"/>
+          <w:r>
+            <w:t xml:space="preserve"> </w:t>
+          </w:r>
+          <w:proofErr w:type="spellStart"/>
+          <w:r>
+            <w:t>marked</w:t>
+          </w:r>
+          <w:proofErr w:type="spellEnd"/>
+          <w:r>
+            <w:t xml:space="preserve"> </w:t>
+          </w:r>
+          <w:proofErr w:type="spellStart"/>
+          <w:r>
+            <w:t>with</w:t>
+          </w:r>
+          <w:proofErr w:type="spellEnd"/>
+          <w:r>
+            <w:t xml:space="preserve"> RFID </w:t>
+          </w:r>
+          <w:proofErr w:type="spellStart"/>
+          <w:r>
+            <w:t>tags</w:t>
+          </w:r>
+          <w:proofErr w:type="spellEnd"/>
+          <w:r>
+            <w:t>.</w:t>
+          </w:r>
+          <w:r>
+            <w:t xml:space="preserve"> </w:t>
+          </w:r>
+          <w:proofErr w:type="spellStart"/>
+          <w:r>
+            <w:t>This</w:t>
+          </w:r>
+          <w:proofErr w:type="spellEnd"/>
+          <w:r>
+            <w:t xml:space="preserve"> system </w:t>
+          </w:r>
+          <w:proofErr w:type="spellStart"/>
+          <w:r>
+            <w:t>can</w:t>
+          </w:r>
+          <w:proofErr w:type="spellEnd"/>
+          <w:r>
+            <w:t xml:space="preserve"> be </w:t>
+          </w:r>
+          <w:proofErr w:type="spellStart"/>
+          <w:r>
+            <w:t>successfully</w:t>
+          </w:r>
+          <w:proofErr w:type="spellEnd"/>
+          <w:r>
+            <w:t xml:space="preserve"> </w:t>
+          </w:r>
+          <w:proofErr w:type="spellStart"/>
+          <w:r>
+            <w:t>used</w:t>
+          </w:r>
+          <w:proofErr w:type="spellEnd"/>
+          <w:r>
+            <w:t xml:space="preserve"> </w:t>
+          </w:r>
+          <w:proofErr w:type="spellStart"/>
+          <w:r>
+            <w:t>in</w:t>
+          </w:r>
+          <w:proofErr w:type="spellEnd"/>
+          <w:r>
+            <w:t xml:space="preserve"> </w:t>
+          </w:r>
+          <w:proofErr w:type="spellStart"/>
+          <w:r>
+            <w:t>companies</w:t>
+          </w:r>
+          <w:proofErr w:type="spellEnd"/>
+          <w:r>
+            <w:t xml:space="preserve"> </w:t>
+          </w:r>
+          <w:proofErr w:type="spellStart"/>
+          <w:r>
+            <w:t>with</w:t>
+          </w:r>
+          <w:proofErr w:type="spellEnd"/>
+          <w:r>
+            <w:t xml:space="preserve"> </w:t>
+          </w:r>
+          <w:proofErr w:type="spellStart"/>
+          <w:r>
+            <w:t>postal</w:t>
+          </w:r>
+          <w:proofErr w:type="spellEnd"/>
+          <w:r>
+            <w:t xml:space="preserve"> and </w:t>
+          </w:r>
+          <w:proofErr w:type="spellStart"/>
+          <w:r>
+            <w:t>courier</w:t>
+          </w:r>
+          <w:proofErr w:type="spellEnd"/>
+          <w:r>
+            <w:t xml:space="preserve"> industries .</w:t>
+          </w:r>
+        </w:p>
+        <w:p/>
+        <w:p>
+          <w:pPr>
+            <w:spacing w:line="259" w:lineRule="auto"/>
+            <w:ind w:firstLine="0"/>
+            <w:jc w:val="left"/>
+            <w:rPr>
+              <w:color w:val="000000"/>
+              <w:szCs w:val="24"/>
+            </w:rPr>
+          </w:pPr>
+          <w:r>
+            <w:rPr>
+              <w:color w:val="000000"/>
+              <w:szCs w:val="24"/>
+            </w:rPr>
+            <w:br w:type="page"/>
+          </w:r>
+        </w:p>
       </w:sdtContent>
     </w:sdt>
     <w:sdt>
       <w:sdtPr>
-        <w:id w:val="115593806"/>
-        <w:docPartObj>
-          <w:docPartGallery w:val="Table of Contents"/>
-          <w:docPartUnique/>
-        </w:docPartObj>
-      </w:sdtPr>
-      <w:sdtEndPr>
         <w:rPr>
           <w:rFonts w:asciiTheme="minorHAnsi" w:eastAsiaTheme="minorHAnsi" w:hAnsiTheme="minorHAnsi" w:cstheme="minorBidi"/>
           <w:b w:val="0"/>
@@ -1003,9 +2089,14 @@
           <w:sz w:val="24"/>
           <w:szCs w:val="22"/>
         </w:rPr>
-      </w:sdtEndPr>
+        <w:id w:val="115593806"/>
+        <w:docPartObj>
+          <w:docPartGallery w:val="Table of Contents"/>
+          <w:docPartUnique/>
+        </w:docPartObj>
+      </w:sdtPr>
       <w:sdtContent>
-        <w:bookmarkStart w:id="2" w:name="_Toc372904707" w:displacedByCustomXml="prev"/>
+        <w:bookmarkStart w:id="2" w:name="_Toc372921742" w:displacedByCustomXml="prev"/>
         <w:p>
           <w:pPr>
             <w:pStyle w:val="Nagwek1"/>
@@ -1042,7 +2133,7 @@
           <w:r>
             <w:fldChar w:fldCharType="separate"/>
           </w:r>
-          <w:hyperlink w:anchor="_Toc372904705" w:history="1">
+          <w:hyperlink w:anchor="_Toc372921740" w:history="1">
             <w:r>
               <w:rPr>
                 <w:rStyle w:val="Hipercze"/>
@@ -1069,7 +2160,7 @@
                 <w:noProof/>
                 <w:webHidden/>
               </w:rPr>
-              <w:instrText xml:space="preserve"> PAGEREF _Toc372904705 \h </w:instrText>
+              <w:instrText xml:space="preserve"> PAGEREF _Toc372921740 \h </w:instrText>
             </w:r>
             <w:r>
               <w:rPr>
@@ -1113,7 +2204,7 @@
               <w:lang w:eastAsia="pl-PL"/>
             </w:rPr>
           </w:pPr>
-          <w:hyperlink w:anchor="_Toc372904706" w:history="1">
+          <w:hyperlink w:anchor="_Toc372921741" w:history="1">
             <w:r>
               <w:rPr>
                 <w:rStyle w:val="Hipercze"/>
@@ -1140,7 +2231,7 @@
                 <w:noProof/>
                 <w:webHidden/>
               </w:rPr>
-              <w:instrText xml:space="preserve"> PAGEREF _Toc372904706 \h </w:instrText>
+              <w:instrText xml:space="preserve"> PAGEREF _Toc372921741 \h </w:instrText>
             </w:r>
             <w:r>
               <w:rPr>
@@ -1184,7 +2275,7 @@
               <w:lang w:eastAsia="pl-PL"/>
             </w:rPr>
           </w:pPr>
-          <w:hyperlink w:anchor="_Toc372904707" w:history="1">
+          <w:hyperlink w:anchor="_Toc372921742" w:history="1">
             <w:r>
               <w:rPr>
                 <w:rStyle w:val="Hipercze"/>
@@ -1211,7 +2302,7 @@
                 <w:noProof/>
                 <w:webHidden/>
               </w:rPr>
-              <w:instrText xml:space="preserve"> PAGEREF _Toc372904707 \h </w:instrText>
+              <w:instrText xml:space="preserve"> PAGEREF _Toc372921742 \h </w:instrText>
             </w:r>
             <w:r>
               <w:rPr>
@@ -1231,7 +2322,7 @@
                 <w:noProof/>
                 <w:webHidden/>
               </w:rPr>
-              <w:t>3</w:t>
+              <w:t>5</w:t>
             </w:r>
             <w:r>
               <w:rPr>
@@ -1255,7 +2346,7 @@
               <w:lang w:eastAsia="pl-PL"/>
             </w:rPr>
           </w:pPr>
-          <w:hyperlink w:anchor="_Toc372904708" w:history="1">
+          <w:hyperlink w:anchor="_Toc372921743" w:history="1">
             <w:r>
               <w:rPr>
                 <w:rStyle w:val="Hipercze"/>
@@ -1282,7 +2373,7 @@
                 <w:noProof/>
                 <w:webHidden/>
               </w:rPr>
-              <w:instrText xml:space="preserve"> PAGEREF _Toc372904708 \h </w:instrText>
+              <w:instrText xml:space="preserve"> PAGEREF _Toc372921743 \h </w:instrText>
             </w:r>
             <w:r>
               <w:rPr>
@@ -1302,7 +2393,7 @@
                 <w:noProof/>
                 <w:webHidden/>
               </w:rPr>
-              <w:t>4</w:t>
+              <w:t>6</w:t>
             </w:r>
             <w:r>
               <w:rPr>
@@ -1326,7 +2417,7 @@
               <w:lang w:eastAsia="pl-PL"/>
             </w:rPr>
           </w:pPr>
-          <w:hyperlink w:anchor="_Toc372904709" w:history="1">
+          <w:hyperlink w:anchor="_Toc372921744" w:history="1">
             <w:r>
               <w:rPr>
                 <w:rStyle w:val="Hipercze"/>
@@ -1353,7 +2444,7 @@
                 <w:noProof/>
                 <w:webHidden/>
               </w:rPr>
-              <w:instrText xml:space="preserve"> PAGEREF _Toc372904709 \h </w:instrText>
+              <w:instrText xml:space="preserve"> PAGEREF _Toc372921744 \h </w:instrText>
             </w:r>
             <w:r>
               <w:rPr>
@@ -1373,7 +2464,7 @@
                 <w:noProof/>
                 <w:webHidden/>
               </w:rPr>
-              <w:t>5</w:t>
+              <w:t>7</w:t>
             </w:r>
             <w:r>
               <w:rPr>
@@ -1398,7 +2489,7 @@
               <w:lang w:eastAsia="pl-PL"/>
             </w:rPr>
           </w:pPr>
-          <w:hyperlink w:anchor="_Toc372904710" w:history="1">
+          <w:hyperlink w:anchor="_Toc372921745" w:history="1">
             <w:r>
               <w:rPr>
                 <w:rStyle w:val="Hipercze"/>
@@ -1441,7 +2532,7 @@
                 <w:noProof/>
                 <w:webHidden/>
               </w:rPr>
-              <w:instrText xml:space="preserve"> PAGEREF _Toc372904710 \h </w:instrText>
+              <w:instrText xml:space="preserve"> PAGEREF _Toc372921745 \h </w:instrText>
             </w:r>
             <w:r>
               <w:rPr>
@@ -1461,7 +2552,7 @@
                 <w:noProof/>
                 <w:webHidden/>
               </w:rPr>
-              <w:t>6</w:t>
+              <w:t>8</w:t>
             </w:r>
             <w:r>
               <w:rPr>
@@ -1485,7 +2576,7 @@
               <w:lang w:eastAsia="pl-PL"/>
             </w:rPr>
           </w:pPr>
-          <w:hyperlink w:anchor="_Toc372904711" w:history="1">
+          <w:hyperlink w:anchor="_Toc372921746" w:history="1">
             <w:r>
               <w:rPr>
                 <w:rStyle w:val="Hipercze"/>
@@ -1512,7 +2603,7 @@
                 <w:noProof/>
                 <w:webHidden/>
               </w:rPr>
-              <w:instrText xml:space="preserve"> PAGEREF _Toc372904711 \h </w:instrText>
+              <w:instrText xml:space="preserve"> PAGEREF _Toc372921746 \h </w:instrText>
             </w:r>
             <w:r>
               <w:rPr>
@@ -1532,7 +2623,7 @@
                 <w:noProof/>
                 <w:webHidden/>
               </w:rPr>
-              <w:t>6</w:t>
+              <w:t>8</w:t>
             </w:r>
             <w:r>
               <w:rPr>
@@ -1557,7 +2648,7 @@
               <w:lang w:eastAsia="pl-PL"/>
             </w:rPr>
           </w:pPr>
-          <w:hyperlink w:anchor="_Toc372904712" w:history="1">
+          <w:hyperlink w:anchor="_Toc372921747" w:history="1">
             <w:r>
               <w:rPr>
                 <w:rStyle w:val="Hipercze"/>
@@ -1600,7 +2691,7 @@
                 <w:noProof/>
                 <w:webHidden/>
               </w:rPr>
-              <w:instrText xml:space="preserve"> PAGEREF _Toc372904712 \h </w:instrText>
+              <w:instrText xml:space="preserve"> PAGEREF _Toc372921747 \h </w:instrText>
             </w:r>
             <w:r>
               <w:rPr>
@@ -1620,7 +2711,7 @@
                 <w:noProof/>
                 <w:webHidden/>
               </w:rPr>
-              <w:t>7</w:t>
+              <w:t>9</w:t>
             </w:r>
             <w:r>
               <w:rPr>
@@ -1645,7 +2736,7 @@
               <w:lang w:eastAsia="pl-PL"/>
             </w:rPr>
           </w:pPr>
-          <w:hyperlink w:anchor="_Toc372904713" w:history="1">
+          <w:hyperlink w:anchor="_Toc372921748" w:history="1">
             <w:r>
               <w:rPr>
                 <w:rStyle w:val="Hipercze"/>
@@ -1688,7 +2779,7 @@
                 <w:noProof/>
                 <w:webHidden/>
               </w:rPr>
-              <w:instrText xml:space="preserve"> PAGEREF _Toc372904713 \h </w:instrText>
+              <w:instrText xml:space="preserve"> PAGEREF _Toc372921748 \h </w:instrText>
             </w:r>
             <w:r>
               <w:rPr>
@@ -1708,7 +2799,7 @@
                 <w:noProof/>
                 <w:webHidden/>
               </w:rPr>
-              <w:t>7</w:t>
+              <w:t>9</w:t>
             </w:r>
             <w:r>
               <w:rPr>
@@ -1733,7 +2824,7 @@
               <w:lang w:eastAsia="pl-PL"/>
             </w:rPr>
           </w:pPr>
-          <w:hyperlink w:anchor="_Toc372904714" w:history="1">
+          <w:hyperlink w:anchor="_Toc372921749" w:history="1">
             <w:r>
               <w:rPr>
                 <w:rStyle w:val="Hipercze"/>
@@ -1776,7 +2867,7 @@
                 <w:noProof/>
                 <w:webHidden/>
               </w:rPr>
-              <w:instrText xml:space="preserve"> PAGEREF _Toc372904714 \h </w:instrText>
+              <w:instrText xml:space="preserve"> PAGEREF _Toc372921749 \h </w:instrText>
             </w:r>
             <w:r>
               <w:rPr>
@@ -1796,7 +2887,7 @@
                 <w:noProof/>
                 <w:webHidden/>
               </w:rPr>
-              <w:t>9</w:t>
+              <w:t>11</w:t>
             </w:r>
             <w:r>
               <w:rPr>
@@ -1821,7 +2912,7 @@
               <w:lang w:eastAsia="pl-PL"/>
             </w:rPr>
           </w:pPr>
-          <w:hyperlink w:anchor="_Toc372904715" w:history="1">
+          <w:hyperlink w:anchor="_Toc372921750" w:history="1">
             <w:r>
               <w:rPr>
                 <w:rStyle w:val="Hipercze"/>
@@ -1864,7 +2955,7 @@
                 <w:noProof/>
                 <w:webHidden/>
               </w:rPr>
-              <w:instrText xml:space="preserve"> PAGEREF _Toc372904715 \h </w:instrText>
+              <w:instrText xml:space="preserve"> PAGEREF _Toc372921750 \h </w:instrText>
             </w:r>
             <w:r>
               <w:rPr>
@@ -1884,7 +2975,7 @@
                 <w:noProof/>
                 <w:webHidden/>
               </w:rPr>
-              <w:t>9</w:t>
+              <w:t>11</w:t>
             </w:r>
             <w:r>
               <w:rPr>
@@ -1909,7 +3000,7 @@
               <w:lang w:eastAsia="pl-PL"/>
             </w:rPr>
           </w:pPr>
-          <w:hyperlink w:anchor="_Toc372904716" w:history="1">
+          <w:hyperlink w:anchor="_Toc372921751" w:history="1">
             <w:r>
               <w:rPr>
                 <w:rStyle w:val="Hipercze"/>
@@ -1952,7 +3043,7 @@
                 <w:noProof/>
                 <w:webHidden/>
               </w:rPr>
-              <w:instrText xml:space="preserve"> PAGEREF _Toc372904716 \h </w:instrText>
+              <w:instrText xml:space="preserve"> PAGEREF _Toc372921751 \h </w:instrText>
             </w:r>
             <w:r>
               <w:rPr>
@@ -1972,7 +3063,7 @@
                 <w:noProof/>
                 <w:webHidden/>
               </w:rPr>
-              <w:t>11</w:t>
+              <w:t>13</w:t>
             </w:r>
             <w:r>
               <w:rPr>
@@ -1997,7 +3088,7 @@
               <w:lang w:eastAsia="pl-PL"/>
             </w:rPr>
           </w:pPr>
-          <w:hyperlink w:anchor="_Toc372904717" w:history="1">
+          <w:hyperlink w:anchor="_Toc372921752" w:history="1">
             <w:r>
               <w:rPr>
                 <w:rStyle w:val="Hipercze"/>
@@ -2040,7 +3131,7 @@
                 <w:noProof/>
                 <w:webHidden/>
               </w:rPr>
-              <w:instrText xml:space="preserve"> PAGEREF _Toc372904717 \h </w:instrText>
+              <w:instrText xml:space="preserve"> PAGEREF _Toc372921752 \h </w:instrText>
             </w:r>
             <w:r>
               <w:rPr>
@@ -2060,7 +3151,7 @@
                 <w:noProof/>
                 <w:webHidden/>
               </w:rPr>
-              <w:t>11</w:t>
+              <w:t>13</w:t>
             </w:r>
             <w:r>
               <w:rPr>
@@ -2085,7 +3176,7 @@
               <w:lang w:eastAsia="pl-PL"/>
             </w:rPr>
           </w:pPr>
-          <w:hyperlink w:anchor="_Toc372904718" w:history="1">
+          <w:hyperlink w:anchor="_Toc372921753" w:history="1">
             <w:r>
               <w:rPr>
                 <w:rStyle w:val="Hipercze"/>
@@ -2128,7 +3219,7 @@
                 <w:noProof/>
                 <w:webHidden/>
               </w:rPr>
-              <w:instrText xml:space="preserve"> PAGEREF _Toc372904718 \h </w:instrText>
+              <w:instrText xml:space="preserve"> PAGEREF _Toc372921753 \h </w:instrText>
             </w:r>
             <w:r>
               <w:rPr>
@@ -2148,7 +3239,7 @@
                 <w:noProof/>
                 <w:webHidden/>
               </w:rPr>
-              <w:t>11</w:t>
+              <w:t>13</w:t>
             </w:r>
             <w:r>
               <w:rPr>
@@ -2204,7 +3295,7 @@
         </w:numPr>
         <w:ind w:left="432"/>
       </w:pPr>
-      <w:bookmarkStart w:id="3" w:name="_Toc372904708"/>
+      <w:bookmarkStart w:id="3" w:name="_Toc372921743"/>
       <w:r>
         <w:lastRenderedPageBreak/>
         <w:t>Wstęp</w:t>
@@ -2291,7 +3382,7 @@
         </w:numPr>
         <w:ind w:left="432"/>
       </w:pPr>
-      <w:bookmarkStart w:id="4" w:name="_Toc372904709"/>
+      <w:bookmarkStart w:id="4" w:name="_Toc372921744"/>
       <w:r>
         <w:lastRenderedPageBreak/>
         <w:t>Cel i zakres pracy</w:t>
@@ -2417,7 +3508,7 @@
       <w:pPr>
         <w:pStyle w:val="Nagwek1"/>
       </w:pPr>
-      <w:bookmarkStart w:id="5" w:name="_Toc372904710"/>
+      <w:bookmarkStart w:id="5" w:name="_Toc372921745"/>
       <w:r>
         <w:lastRenderedPageBreak/>
         <w:t>Wprowadzenie do systemów JEE oraz technologii RFID</w:t>
@@ -2429,7 +3520,7 @@
       <w:pPr>
         <w:pStyle w:val="Nagwek2"/>
       </w:pPr>
-      <w:bookmarkStart w:id="6" w:name="_Toc372904711"/>
+      <w:bookmarkStart w:id="6" w:name="_Toc372921746"/>
       <w:bookmarkEnd w:id="6"/>
     </w:p>
     <w:p/>
@@ -2442,7 +3533,7 @@
       <w:pPr>
         <w:pStyle w:val="Nagwek1"/>
       </w:pPr>
-      <w:bookmarkStart w:id="7" w:name="_Toc372904712"/>
+      <w:bookmarkStart w:id="7" w:name="_Toc372921747"/>
       <w:r>
         <w:lastRenderedPageBreak/>
         <w:t>Opis systemu</w:t>
@@ -2521,7 +3612,7 @@
       <w:pPr>
         <w:pStyle w:val="Nagwek2"/>
       </w:pPr>
-      <w:bookmarkStart w:id="8" w:name="_Toc372904713"/>
+      <w:bookmarkStart w:id="8" w:name="_Toc372921748"/>
       <w:r>
         <w:t>Wymagania</w:t>
       </w:r>
@@ -3442,7 +4533,7 @@
       <w:pPr>
         <w:pStyle w:val="Nagwek3"/>
       </w:pPr>
-      <w:bookmarkStart w:id="12" w:name="_Toc372904714"/>
+      <w:bookmarkStart w:id="12" w:name="_Toc372921749"/>
       <w:r>
         <w:t>Wymagania funkcjonalne dla użytkownika</w:t>
       </w:r>
@@ -3471,7 +4562,7 @@
       <w:pPr>
         <w:pStyle w:val="Nagwek3"/>
       </w:pPr>
-      <w:bookmarkStart w:id="13" w:name="_Toc372904715"/>
+      <w:bookmarkStart w:id="13" w:name="_Toc372921750"/>
       <w:r>
         <w:t>Wymagania funkcjonalne serwisów</w:t>
       </w:r>
@@ -3506,7 +4597,7 @@
       <w:pPr>
         <w:pStyle w:val="Nagwek1"/>
       </w:pPr>
-      <w:bookmarkStart w:id="14" w:name="_Toc372904716"/>
+      <w:bookmarkStart w:id="14" w:name="_Toc372921751"/>
       <w:r>
         <w:lastRenderedPageBreak/>
         <w:t>Architektura</w:t>
@@ -3533,7 +4624,7 @@
       <w:pPr>
         <w:pStyle w:val="Nagwek2"/>
       </w:pPr>
-      <w:bookmarkStart w:id="15" w:name="_Toc372904717"/>
+      <w:bookmarkStart w:id="15" w:name="_Toc372921752"/>
       <w:r>
         <w:t>Warstwa bazodanowa</w:t>
       </w:r>
@@ -3685,7 +4776,7 @@
       <w:pPr>
         <w:pStyle w:val="Nagwek3"/>
       </w:pPr>
-      <w:bookmarkStart w:id="16" w:name="_Toc372904718"/>
+      <w:bookmarkStart w:id="16" w:name="_Toc372921753"/>
       <w:r>
         <w:t>Projekt bazy danych</w:t>
       </w:r>
@@ -3989,7 +5080,7 @@
       </w:pPr>
     </w:lvl>
   </w:abstractNum>
-  <w:abstractNum w:abstractNumId="2">
+  <w:abstractNum w:abstractNumId="1">
     <w:nsid w:val="4E294F5A"/>
     <w:multiLevelType w:val="hybridMultilevel"/>
     <w:tmpl w:val="D3201226"/>
@@ -4102,7 +5193,7 @@
       </w:rPr>
     </w:lvl>
   </w:abstractNum>
-  <w:abstractNum w:abstractNumId="3">
+  <w:abstractNum w:abstractNumId="2">
     <w:nsid w:val="545D30C0"/>
     <w:multiLevelType w:val="hybridMultilevel"/>
     <w:tmpl w:val="DED2AC2C"/>
@@ -4215,7 +5306,7 @@
       </w:rPr>
     </w:lvl>
   </w:abstractNum>
-  <w:abstractNum w:abstractNumId="4">
+  <w:abstractNum w:abstractNumId="3">
     <w:nsid w:val="57DC5EF1"/>
     <w:multiLevelType w:val="hybridMultilevel"/>
     <w:tmpl w:val="2ECA4282"/>
@@ -4328,7 +5419,7 @@
       </w:rPr>
     </w:lvl>
   </w:abstractNum>
-  <w:abstractNum w:abstractNumId="5">
+  <w:abstractNum w:abstractNumId="4">
     <w:nsid w:val="5F5D4E3E"/>
     <w:multiLevelType w:val="hybridMultilevel"/>
     <w:tmpl w:val="CA8CF926"/>
@@ -4442,19 +5533,19 @@
     </w:lvl>
   </w:abstractNum>
   <w:num w:numId="1">
-    <w:abstractNumId w:val="5"/>
+    <w:abstractNumId w:val="4"/>
   </w:num>
   <w:num w:numId="2">
-    <w:abstractNumId w:val="2"/>
+    <w:abstractNumId w:val="1"/>
   </w:num>
   <w:num w:numId="3">
     <w:abstractNumId w:val="0"/>
   </w:num>
   <w:num w:numId="4">
-    <w:abstractNumId w:val="3"/>
+    <w:abstractNumId w:val="2"/>
   </w:num>
   <w:num w:numId="5">
-    <w:abstractNumId w:val="4"/>
+    <w:abstractNumId w:val="3"/>
   </w:num>
 </w:numbering>
 </file>
@@ -4876,6 +5967,7 @@
   <w:style w:type="character" w:default="1" w:styleId="Domylnaczcionkaakapitu">
     <w:name w:val="Default Paragraph Font"/>
     <w:uiPriority w:val="1"/>
+    <w:semiHidden/>
     <w:unhideWhenUsed/>
   </w:style>
   <w:style w:type="table" w:default="1" w:styleId="Standardowy">
@@ -5291,334 +6383,6 @@
 </w:styles>
 </file>
 
-<file path=word/glossary/document.xml><?xml version="1.0" encoding="utf-8"?>
-<w:glossaryDocument xmlns:ve="http://schemas.openxmlformats.org/markup-compatibility/2006" xmlns:o="urn:schemas-microsoft-com:office:office" xmlns:r="http://schemas.openxmlformats.org/officeDocument/2006/relationships" xmlns:m="http://schemas.openxmlformats.org/officeDocument/2006/math" xmlns:v="urn:schemas-microsoft-com:vml" xmlns:wp="http://schemas.openxmlformats.org/drawingml/2006/wordprocessingDrawing" xmlns:w10="urn:schemas-microsoft-com:office:word" xmlns:w="http://schemas.openxmlformats.org/wordprocessingml/2006/main" xmlns:wne="http://schemas.microsoft.com/office/word/2006/wordml">
-  <w:docParts/>
-</w:glossaryDocument>
-</file>
-
-<file path=word/glossary/fontTable.xml><?xml version="1.0" encoding="utf-8"?>
-<w:fonts xmlns:r="http://schemas.openxmlformats.org/officeDocument/2006/relationships" xmlns:w="http://schemas.openxmlformats.org/wordprocessingml/2006/main">
-  <w:font w:name="Symbol">
-    <w:panose1 w:val="05050102010706020507"/>
-    <w:charset w:val="02"/>
-    <w:family w:val="roman"/>
-    <w:pitch w:val="variable"/>
-    <w:sig w:usb0="00000000" w:usb1="10000000" w:usb2="00000000" w:usb3="00000000" w:csb0="80000000" w:csb1="00000000"/>
-  </w:font>
-  <w:font w:name="Times New Roman">
-    <w:panose1 w:val="02020603050405020304"/>
-    <w:charset w:val="EE"/>
-    <w:family w:val="roman"/>
-    <w:pitch w:val="variable"/>
-    <w:sig w:usb0="E0002EFF" w:usb1="C0007843" w:usb2="00000009" w:usb3="00000000" w:csb0="000001FF" w:csb1="00000000"/>
-  </w:font>
-  <w:font w:name="Courier New">
-    <w:panose1 w:val="02070309020205020404"/>
-    <w:charset w:val="EE"/>
-    <w:family w:val="modern"/>
-    <w:pitch w:val="fixed"/>
-    <w:sig w:usb0="E0002AFF" w:usb1="C0007843" w:usb2="00000009" w:usb3="00000000" w:csb0="000001FF" w:csb1="00000000"/>
-  </w:font>
-  <w:font w:name="Wingdings">
-    <w:panose1 w:val="05000000000000000000"/>
-    <w:charset w:val="02"/>
-    <w:family w:val="auto"/>
-    <w:pitch w:val="variable"/>
-    <w:sig w:usb0="00000000" w:usb1="10000000" w:usb2="00000000" w:usb3="00000000" w:csb0="80000000" w:csb1="00000000"/>
-  </w:font>
-  <w:font w:name="Calibri">
-    <w:panose1 w:val="020F0502020204030204"/>
-    <w:charset w:val="EE"/>
-    <w:family w:val="swiss"/>
-    <w:pitch w:val="variable"/>
-    <w:sig w:usb0="E00002FF" w:usb1="4000ACFF" w:usb2="00000001" w:usb3="00000000" w:csb0="0000019F" w:csb1="00000000"/>
-  </w:font>
-  <w:font w:name="Calibri Light">
-    <w:panose1 w:val="020F0302020204030204"/>
-    <w:charset w:val="EE"/>
-    <w:family w:val="swiss"/>
-    <w:pitch w:val="variable"/>
-    <w:sig w:usb0="A00002EF" w:usb1="4000207B" w:usb2="00000000" w:usb3="00000000" w:csb0="0000019F" w:csb1="00000000"/>
-  </w:font>
-  <w:font w:name="Tahoma">
-    <w:panose1 w:val="020B0604030504040204"/>
-    <w:charset w:val="EE"/>
-    <w:family w:val="swiss"/>
-    <w:pitch w:val="variable"/>
-    <w:sig w:usb0="E1002EFF" w:usb1="C000605B" w:usb2="00000029" w:usb3="00000000" w:csb0="000101FF" w:csb1="00000000"/>
-  </w:font>
-  <w:font w:name="Cambria">
-    <w:panose1 w:val="02040503050406030204"/>
-    <w:charset w:val="EE"/>
-    <w:family w:val="roman"/>
-    <w:pitch w:val="variable"/>
-    <w:sig w:usb0="E00002FF" w:usb1="400004FF" w:usb2="00000000" w:usb3="00000000" w:csb0="0000019F" w:csb1="00000000"/>
-  </w:font>
-</w:fonts>
-</file>
-
-<file path=word/glossary/settings.xml><?xml version="1.0" encoding="utf-8"?>
-<w:settings xmlns:o="urn:schemas-microsoft-com:office:office" xmlns:r="http://schemas.openxmlformats.org/officeDocument/2006/relationships" xmlns:m="http://schemas.openxmlformats.org/officeDocument/2006/math" xmlns:v="urn:schemas-microsoft-com:vml" xmlns:w10="urn:schemas-microsoft-com:office:word" xmlns:w="http://schemas.openxmlformats.org/wordprocessingml/2006/main" xmlns:sl="http://schemas.openxmlformats.org/schemaLibrary/2006/main">
-  <w:view w:val="normal"/>
-  <w:defaultTabStop w:val="708"/>
-  <w:hyphenationZone w:val="425"/>
-  <w:characterSpacingControl w:val="doNotCompress"/>
-  <w:compat>
-    <w:useFELayout/>
-  </w:compat>
-  <w:rsids>
-    <w:rsidRoot w:val="00CC6B82"/>
-    <w:rsid w:val="00046746"/>
-    <w:rsid w:val="0024690E"/>
-    <w:rsid w:val="0048408C"/>
-    <w:rsid w:val="00A03FFA"/>
-    <w:rsid w:val="00BC633C"/>
-    <w:rsid w:val="00CC6B82"/>
-    <w:rsid w:val="00EF18A8"/>
-  </w:rsids>
-  <m:mathPr>
-    <m:mathFont m:val="Cambria Math"/>
-    <m:brkBin m:val="before"/>
-    <m:brkBinSub m:val="--"/>
-    <m:smallFrac m:val="off"/>
-    <m:dispDef/>
-    <m:lMargin m:val="0"/>
-    <m:rMargin m:val="0"/>
-    <m:defJc m:val="centerGroup"/>
-    <m:wrapIndent m:val="1440"/>
-    <m:intLim m:val="subSup"/>
-    <m:naryLim m:val="undOvr"/>
-  </m:mathPr>
-  <w:themeFontLang w:val="pl-PL"/>
-  <w:clrSchemeMapping w:bg1="light1" w:t1="dark1" w:bg2="light2" w:t2="dark2" w:accent1="accent1" w:accent2="accent2" w:accent3="accent3" w:accent4="accent4" w:accent5="accent5" w:accent6="accent6" w:hyperlink="hyperlink" w:followedHyperlink="followedHyperlink"/>
-  <w:decimalSymbol w:val=","/>
-  <w:listSeparator w:val=";"/>
-</w:settings>
-</file>
-
-<file path=word/glossary/styles.xml><?xml version="1.0" encoding="utf-8"?>
-<w:styles xmlns:r="http://schemas.openxmlformats.org/officeDocument/2006/relationships" xmlns:w="http://schemas.openxmlformats.org/wordprocessingml/2006/main">
-  <w:docDefaults>
-    <w:rPrDefault>
-      <w:rPr>
-        <w:rFonts w:asciiTheme="minorHAnsi" w:eastAsiaTheme="minorEastAsia" w:hAnsiTheme="minorHAnsi" w:cstheme="minorBidi"/>
-        <w:sz w:val="22"/>
-        <w:szCs w:val="22"/>
-        <w:lang w:val="pl-PL" w:eastAsia="pl-PL" w:bidi="ar-SA"/>
-      </w:rPr>
-    </w:rPrDefault>
-    <w:pPrDefault>
-      <w:pPr>
-        <w:spacing w:after="200" w:line="276" w:lineRule="auto"/>
-      </w:pPr>
-    </w:pPrDefault>
-  </w:docDefaults>
-  <w:latentStyles w:defLockedState="0" w:defUIPriority="99" w:defSemiHidden="1" w:defUnhideWhenUsed="1" w:defQFormat="0" w:count="267">
-    <w:lsdException w:name="Normal" w:semiHidden="0" w:uiPriority="0" w:unhideWhenUsed="0" w:qFormat="1"/>
-    <w:lsdException w:name="heading 1" w:semiHidden="0" w:uiPriority="9" w:unhideWhenUsed="0" w:qFormat="1"/>
-    <w:lsdException w:name="heading 2" w:uiPriority="9" w:qFormat="1"/>
-    <w:lsdException w:name="heading 3" w:uiPriority="9" w:qFormat="1"/>
-    <w:lsdException w:name="heading 4" w:uiPriority="9" w:qFormat="1"/>
-    <w:lsdException w:name="heading 5" w:uiPriority="9" w:qFormat="1"/>
-    <w:lsdException w:name="heading 6" w:uiPriority="9" w:qFormat="1"/>
-    <w:lsdException w:name="heading 7" w:uiPriority="9" w:qFormat="1"/>
-    <w:lsdException w:name="heading 8" w:uiPriority="9" w:qFormat="1"/>
-    <w:lsdException w:name="heading 9" w:uiPriority="9" w:qFormat="1"/>
-    <w:lsdException w:name="toc 1" w:uiPriority="39"/>
-    <w:lsdException w:name="toc 2" w:uiPriority="39"/>
-    <w:lsdException w:name="toc 3" w:uiPriority="39"/>
-    <w:lsdException w:name="toc 4" w:uiPriority="39"/>
-    <w:lsdException w:name="toc 5" w:uiPriority="39"/>
-    <w:lsdException w:name="toc 6" w:uiPriority="39"/>
-    <w:lsdException w:name="toc 7" w:uiPriority="39"/>
-    <w:lsdException w:name="toc 8" w:uiPriority="39"/>
-    <w:lsdException w:name="toc 9" w:uiPriority="39"/>
-    <w:lsdException w:name="caption" w:uiPriority="35" w:qFormat="1"/>
-    <w:lsdException w:name="Title" w:semiHidden="0" w:uiPriority="10" w:unhideWhenUsed="0" w:qFormat="1"/>
-    <w:lsdException w:name="Default Paragraph Font" w:uiPriority="1"/>
-    <w:lsdException w:name="Subtitle" w:semiHidden="0" w:uiPriority="11" w:unhideWhenUsed="0" w:qFormat="1"/>
-    <w:lsdException w:name="Strong" w:semiHidden="0" w:uiPriority="22" w:unhideWhenUsed="0" w:qFormat="1"/>
-    <w:lsdException w:name="Emphasis" w:semiHidden="0" w:uiPriority="20" w:unhideWhenUsed="0" w:qFormat="1"/>
-    <w:lsdException w:name="Table Grid" w:semiHidden="0" w:uiPriority="59" w:unhideWhenUsed="0"/>
-    <w:lsdException w:name="Placeholder Text" w:unhideWhenUsed="0"/>
-    <w:lsdException w:name="No Spacing" w:semiHidden="0" w:uiPriority="1" w:unhideWhenUsed="0" w:qFormat="1"/>
-    <w:lsdException w:name="Light Shading" w:semiHidden="0" w:uiPriority="60" w:unhideWhenUsed="0"/>
-    <w:lsdException w:name="Light List" w:semiHidden="0" w:uiPriority="61" w:unhideWhenUsed="0"/>
-    <w:lsdException w:name="Light Grid" w:semiHidden="0" w:uiPriority="62" w:unhideWhenUsed="0"/>
-    <w:lsdException w:name="Medium Shading 1" w:semiHidden="0" w:uiPriority="63" w:unhideWhenUsed="0"/>
-    <w:lsdException w:name="Medium Shading 2" w:semiHidden="0" w:uiPriority="64" w:unhideWhenUsed="0"/>
-    <w:lsdException w:name="Medium List 1" w:semiHidden="0" w:uiPriority="65" w:unhideWhenUsed="0"/>
-    <w:lsdException w:name="Medium List 2" w:semiHidden="0" w:uiPriority="66" w:unhideWhenUsed="0"/>
-    <w:lsdException w:name="Medium Grid 1" w:semiHidden="0" w:uiPriority="67" w:unhideWhenUsed="0"/>
-    <w:lsdException w:name="Medium Grid 2" w:semiHidden="0" w:uiPriority="68" w:unhideWhenUsed="0"/>
-    <w:lsdException w:name="Medium Grid 3" w:semiHidden="0" w:uiPriority="69" w:unhideWhenUsed="0"/>
-    <w:lsdException w:name="Dark List" w:semiHidden="0" w:uiPriority="70" w:unhideWhenUsed="0"/>
-    <w:lsdException w:name="Colorful Shading" w:semiHidden="0" w:uiPriority="71" w:unhideWhenUsed="0"/>
-    <w:lsdException w:name="Colorful List" w:semiHidden="0" w:uiPriority="72" w:unhideWhenUsed="0"/>
-    <w:lsdException w:name="Colorful Grid" w:semiHidden="0" w:uiPriority="73" w:unhideWhenUsed="0"/>
-    <w:lsdException w:name="Light Shading Accent 1" w:semiHidden="0" w:uiPriority="60" w:unhideWhenUsed="0"/>
-    <w:lsdException w:name="Light List Accent 1" w:semiHidden="0" w:uiPriority="61" w:unhideWhenUsed="0"/>
-    <w:lsdException w:name="Light Grid Accent 1" w:semiHidden="0" w:uiPriority="62" w:unhideWhenUsed="0"/>
-    <w:lsdException w:name="Medium Shading 1 Accent 1" w:semiHidden="0" w:uiPriority="63" w:unhideWhenUsed="0"/>
-    <w:lsdException w:name="Medium Shading 2 Accent 1" w:semiHidden="0" w:uiPriority="64" w:unhideWhenUsed="0"/>
-    <w:lsdException w:name="Medium List 1 Accent 1" w:semiHidden="0" w:uiPriority="65" w:unhideWhenUsed="0"/>
-    <w:lsdException w:name="Revision" w:unhideWhenUsed="0"/>
-    <w:lsdException w:name="List Paragraph" w:semiHidden="0" w:uiPriority="34" w:unhideWhenUsed="0" w:qFormat="1"/>
-    <w:lsdException w:name="Quote" w:semiHidden="0" w:uiPriority="29" w:unhideWhenUsed="0" w:qFormat="1"/>
-    <w:lsdException w:name="Intense Quote" w:semiHidden="0" w:uiPriority="30" w:unhideWhenUsed="0" w:qFormat="1"/>
-    <w:lsdException w:name="Medium List 2 Accent 1" w:semiHidden="0" w:uiPriority="66" w:unhideWhenUsed="0"/>
-    <w:lsdException w:name="Medium Grid 1 Accent 1" w:semiHidden="0" w:uiPriority="67" w:unhideWhenUsed="0"/>
-    <w:lsdException w:name="Medium Grid 2 Accent 1" w:semiHidden="0" w:uiPriority="68" w:unhideWhenUsed="0"/>
-    <w:lsdException w:name="Medium Grid 3 Accent 1" w:semiHidden="0" w:uiPriority="69" w:unhideWhenUsed="0"/>
-    <w:lsdException w:name="Dark List Accent 1" w:semiHidden="0" w:uiPriority="70" w:unhideWhenUsed="0"/>
-    <w:lsdException w:name="Colorful Shading Accent 1" w:semiHidden="0" w:uiPriority="71" w:unhideWhenUsed="0"/>
-    <w:lsdException w:name="Colorful List Accent 1" w:semiHidden="0" w:uiPriority="72" w:unhideWhenUsed="0"/>
-    <w:lsdException w:name="Colorful Grid Accent 1" w:semiHidden="0" w:uiPriority="73" w:unhideWhenUsed="0"/>
-    <w:lsdException w:name="Light Shading Accent 2" w:semiHidden="0" w:uiPriority="60" w:unhideWhenUsed="0"/>
-    <w:lsdException w:name="Light List Accent 2" w:semiHidden="0" w:uiPriority="61" w:unhideWhenUsed="0"/>
-    <w:lsdException w:name="Light Grid Accent 2" w:semiHidden="0" w:uiPriority="62" w:unhideWhenUsed="0"/>
-    <w:lsdException w:name="Medium Shading 1 Accent 2" w:semiHidden="0" w:uiPriority="63" w:unhideWhenUsed="0"/>
-    <w:lsdException w:name="Medium Shading 2 Accent 2" w:semiHidden="0" w:uiPriority="64" w:unhideWhenUsed="0"/>
-    <w:lsdException w:name="Medium List 1 Accent 2" w:semiHidden="0" w:uiPriority="65" w:unhideWhenUsed="0"/>
-    <w:lsdException w:name="Medium List 2 Accent 2" w:semiHidden="0" w:uiPriority="66" w:unhideWhenUsed="0"/>
-    <w:lsdException w:name="Medium Grid 1 Accent 2" w:semiHidden="0" w:uiPriority="67" w:unhideWhenUsed="0"/>
-    <w:lsdException w:name="Medium Grid 2 Accent 2" w:semiHidden="0" w:uiPriority="68" w:unhideWhenUsed="0"/>
-    <w:lsdException w:name="Medium Grid 3 Accent 2" w:semiHidden="0" w:uiPriority="69" w:unhideWhenUsed="0"/>
-    <w:lsdException w:name="Dark List Accent 2" w:semiHidden="0" w:uiPriority="70" w:unhideWhenUsed="0"/>
-    <w:lsdException w:name="Colorful Shading Accent 2" w:semiHidden="0" w:uiPriority="71" w:unhideWhenUsed="0"/>
-    <w:lsdException w:name="Colorful List Accent 2" w:semiHidden="0" w:uiPriority="72" w:unhideWhenUsed="0"/>
-    <w:lsdException w:name="Colorful Grid Accent 2" w:semiHidden="0" w:uiPriority="73" w:unhideWhenUsed="0"/>
-    <w:lsdException w:name="Light Shading Accent 3" w:semiHidden="0" w:uiPriority="60" w:unhideWhenUsed="0"/>
-    <w:lsdException w:name="Light List Accent 3" w:semiHidden="0" w:uiPriority="61" w:unhideWhenUsed="0"/>
-    <w:lsdException w:name="Light Grid Accent 3" w:semiHidden="0" w:uiPriority="62" w:unhideWhenUsed="0"/>
-    <w:lsdException w:name="Medium Shading 1 Accent 3" w:semiHidden="0" w:uiPriority="63" w:unhideWhenUsed="0"/>
-    <w:lsdException w:name="Medium Shading 2 Accent 3" w:semiHidden="0" w:uiPriority="64" w:unhideWhenUsed="0"/>
-    <w:lsdException w:name="Medium List 1 Accent 3" w:semiHidden="0" w:uiPriority="65" w:unhideWhenUsed="0"/>
-    <w:lsdException w:name="Medium List 2 Accent 3" w:semiHidden="0" w:uiPriority="66" w:unhideWhenUsed="0"/>
-    <w:lsdException w:name="Medium Grid 1 Accent 3" w:semiHidden="0" w:uiPriority="67" w:unhideWhenUsed="0"/>
-    <w:lsdException w:name="Medium Grid 2 Accent 3" w:semiHidden="0" w:uiPriority="68" w:unhideWhenUsed="0"/>
-    <w:lsdException w:name="Medium Grid 3 Accent 3" w:semiHidden="0" w:uiPriority="69" w:unhideWhenUsed="0"/>
-    <w:lsdException w:name="Dark List Accent 3" w:semiHidden="0" w:uiPriority="70" w:unhideWhenUsed="0"/>
-    <w:lsdException w:name="Colorful Shading Accent 3" w:semiHidden="0" w:uiPriority="71" w:unhideWhenUsed="0"/>
-    <w:lsdException w:name="Colorful List Accent 3" w:semiHidden="0" w:uiPriority="72" w:unhideWhenUsed="0"/>
-    <w:lsdException w:name="Colorful Grid Accent 3" w:semiHidden="0" w:uiPriority="73" w:unhideWhenUsed="0"/>
-    <w:lsdException w:name="Light Shading Accent 4" w:semiHidden="0" w:uiPriority="60" w:unhideWhenUsed="0"/>
-    <w:lsdException w:name="Light List Accent 4" w:semiHidden="0" w:uiPriority="61" w:unhideWhenUsed="0"/>
-    <w:lsdException w:name="Light Grid Accent 4" w:semiHidden="0" w:uiPriority="62" w:unhideWhenUsed="0"/>
-    <w:lsdException w:name="Medium Shading 1 Accent 4" w:semiHidden="0" w:uiPriority="63" w:unhideWhenUsed="0"/>
-    <w:lsdException w:name="Medium Shading 2 Accent 4" w:semiHidden="0" w:uiPriority="64" w:unhideWhenUsed="0"/>
-    <w:lsdException w:name="Medium List 1 Accent 4" w:semiHidden="0" w:uiPriority="65" w:unhideWhenUsed="0"/>
-    <w:lsdException w:name="Medium List 2 Accent 4" w:semiHidden="0" w:uiPriority="66" w:unhideWhenUsed="0"/>
-    <w:lsdException w:name="Medium Grid 1 Accent 4" w:semiHidden="0" w:uiPriority="67" w:unhideWhenUsed="0"/>
-    <w:lsdException w:name="Medium Grid 2 Accent 4" w:semiHidden="0" w:uiPriority="68" w:unhideWhenUsed="0"/>
-    <w:lsdException w:name="Medium Grid 3 Accent 4" w:semiHidden="0" w:uiPriority="69" w:unhideWhenUsed="0"/>
-    <w:lsdException w:name="Dark List Accent 4" w:semiHidden="0" w:uiPriority="70" w:unhideWhenUsed="0"/>
-    <w:lsdException w:name="Colorful Shading Accent 4" w:semiHidden="0" w:uiPriority="71" w:unhideWhenUsed="0"/>
-    <w:lsdException w:name="Colorful List Accent 4" w:semiHidden="0" w:uiPriority="72" w:unhideWhenUsed="0"/>
-    <w:lsdException w:name="Colorful Grid Accent 4" w:semiHidden="0" w:uiPriority="73" w:unhideWhenUsed="0"/>
-    <w:lsdException w:name="Light Shading Accent 5" w:semiHidden="0" w:uiPriority="60" w:unhideWhenUsed="0"/>
-    <w:lsdException w:name="Light List Accent 5" w:semiHidden="0" w:uiPriority="61" w:unhideWhenUsed="0"/>
-    <w:lsdException w:name="Light Grid Accent 5" w:semiHidden="0" w:uiPriority="62" w:unhideWhenUsed="0"/>
-    <w:lsdException w:name="Medium Shading 1 Accent 5" w:semiHidden="0" w:uiPriority="63" w:unhideWhenUsed="0"/>
-    <w:lsdException w:name="Medium Shading 2 Accent 5" w:semiHidden="0" w:uiPriority="64" w:unhideWhenUsed="0"/>
-    <w:lsdException w:name="Medium List 1 Accent 5" w:semiHidden="0" w:uiPriority="65" w:unhideWhenUsed="0"/>
-    <w:lsdException w:name="Medium List 2 Accent 5" w:semiHidden="0" w:uiPriority="66" w:unhideWhenUsed="0"/>
-    <w:lsdException w:name="Medium Grid 1 Accent 5" w:semiHidden="0" w:uiPriority="67" w:unhideWhenUsed="0"/>
-    <w:lsdException w:name="Medium Grid 2 Accent 5" w:semiHidden="0" w:uiPriority="68" w:unhideWhenUsed="0"/>
-    <w:lsdException w:name="Medium Grid 3 Accent 5" w:semiHidden="0" w:uiPriority="69" w:unhideWhenUsed="0"/>
-    <w:lsdException w:name="Dark List Accent 5" w:semiHidden="0" w:uiPriority="70" w:unhideWhenUsed="0"/>
-    <w:lsdException w:name="Colorful Shading Accent 5" w:semiHidden="0" w:uiPriority="71" w:unhideWhenUsed="0"/>
-    <w:lsdException w:name="Colorful List Accent 5" w:semiHidden="0" w:uiPriority="72" w:unhideWhenUsed="0"/>
-    <w:lsdException w:name="Colorful Grid Accent 5" w:semiHidden="0" w:uiPriority="73" w:unhideWhenUsed="0"/>
-    <w:lsdException w:name="Light Shading Accent 6" w:semiHidden="0" w:uiPriority="60" w:unhideWhenUsed="0"/>
-    <w:lsdException w:name="Light List Accent 6" w:semiHidden="0" w:uiPriority="61" w:unhideWhenUsed="0"/>
-    <w:lsdException w:name="Light Grid Accent 6" w:semiHidden="0" w:uiPriority="62" w:unhideWhenUsed="0"/>
-    <w:lsdException w:name="Medium Shading 1 Accent 6" w:semiHidden="0" w:uiPriority="63" w:unhideWhenUsed="0"/>
-    <w:lsdException w:name="Medium Shading 2 Accent 6" w:semiHidden="0" w:uiPriority="64" w:unhideWhenUsed="0"/>
-    <w:lsdException w:name="Medium List 1 Accent 6" w:semiHidden="0" w:uiPriority="65" w:unhideWhenUsed="0"/>
-    <w:lsdException w:name="Medium List 2 Accent 6" w:semiHidden="0" w:uiPriority="66" w:unhideWhenUsed="0"/>
-    <w:lsdException w:name="Medium Grid 1 Accent 6" w:semiHidden="0" w:uiPriority="67" w:unhideWhenUsed="0"/>
-    <w:lsdException w:name="Medium Grid 2 Accent 6" w:semiHidden="0" w:uiPriority="68" w:unhideWhenUsed="0"/>
-    <w:lsdException w:name="Medium Grid 3 Accent 6" w:semiHidden="0" w:uiPriority="69" w:unhideWhenUsed="0"/>
-    <w:lsdException w:name="Dark List Accent 6" w:semiHidden="0" w:uiPriority="70" w:unhideWhenUsed="0"/>
-    <w:lsdException w:name="Colorful Shading Accent 6" w:semiHidden="0" w:uiPriority="71" w:unhideWhenUsed="0"/>
-    <w:lsdException w:name="Colorful List Accent 6" w:semiHidden="0" w:uiPriority="72" w:unhideWhenUsed="0"/>
-    <w:lsdException w:name="Colorful Grid Accent 6" w:semiHidden="0" w:uiPriority="73" w:unhideWhenUsed="0"/>
-    <w:lsdException w:name="Subtle Emphasis" w:semiHidden="0" w:uiPriority="19" w:unhideWhenUsed="0" w:qFormat="1"/>
-    <w:lsdException w:name="Intense Emphasis" w:semiHidden="0" w:uiPriority="21" w:unhideWhenUsed="0" w:qFormat="1"/>
-    <w:lsdException w:name="Subtle Reference" w:semiHidden="0" w:uiPriority="31" w:unhideWhenUsed="0" w:qFormat="1"/>
-    <w:lsdException w:name="Intense Reference" w:semiHidden="0" w:uiPriority="32" w:unhideWhenUsed="0" w:qFormat="1"/>
-    <w:lsdException w:name="Book Title" w:semiHidden="0" w:uiPriority="33" w:unhideWhenUsed="0" w:qFormat="1"/>
-    <w:lsdException w:name="Bibliography" w:uiPriority="37"/>
-    <w:lsdException w:name="TOC Heading" w:uiPriority="39" w:qFormat="1"/>
-  </w:latentStyles>
-  <w:style w:type="paragraph" w:default="1" w:styleId="Normalny">
-    <w:name w:val="Normal"/>
-    <w:qFormat/>
-    <w:rsid w:val="00EF18A8"/>
-  </w:style>
-  <w:style w:type="character" w:default="1" w:styleId="Domylnaczcionkaakapitu">
-    <w:name w:val="Default Paragraph Font"/>
-    <w:uiPriority w:val="1"/>
-    <w:semiHidden/>
-    <w:unhideWhenUsed/>
-  </w:style>
-  <w:style w:type="table" w:default="1" w:styleId="Standardowy">
-    <w:name w:val="Normal Table"/>
-    <w:uiPriority w:val="99"/>
-    <w:semiHidden/>
-    <w:unhideWhenUsed/>
-    <w:qFormat/>
-    <w:tblPr>
-      <w:tblInd w:w="0" w:type="dxa"/>
-      <w:tblCellMar>
-        <w:top w:w="0" w:type="dxa"/>
-        <w:left w:w="108" w:type="dxa"/>
-        <w:bottom w:w="0" w:type="dxa"/>
-        <w:right w:w="108" w:type="dxa"/>
-      </w:tblCellMar>
-    </w:tblPr>
-  </w:style>
-  <w:style w:type="numbering" w:default="1" w:styleId="Bezlisty">
-    <w:name w:val="No List"/>
-    <w:uiPriority w:val="99"/>
-    <w:semiHidden/>
-    <w:unhideWhenUsed/>
-  </w:style>
-  <w:style w:type="paragraph" w:customStyle="1" w:styleId="18886AA6BDD44370B0DB9979D96697C9">
-    <w:name w:val="18886AA6BDD44370B0DB9979D96697C9"/>
-    <w:rsid w:val="00CC6B82"/>
-  </w:style>
-  <w:style w:type="paragraph" w:customStyle="1" w:styleId="76CB6B7EC7A24EE1B413665DE7A95D47">
-    <w:name w:val="76CB6B7EC7A24EE1B413665DE7A95D47"/>
-    <w:rsid w:val="00CC6B82"/>
-  </w:style>
-  <w:style w:type="paragraph" w:customStyle="1" w:styleId="20295A867617475480108AA5E07697C4">
-    <w:name w:val="20295A867617475480108AA5E07697C4"/>
-    <w:rsid w:val="00CC6B82"/>
-  </w:style>
-  <w:style w:type="paragraph" w:customStyle="1" w:styleId="CFE6D51898AC42E2A152E14BC0EBCFE3">
-    <w:name w:val="CFE6D51898AC42E2A152E14BC0EBCFE3"/>
-    <w:rsid w:val="00CC6B82"/>
-  </w:style>
-  <w:style w:type="paragraph" w:customStyle="1" w:styleId="F50A6143C15D42379DA24FB323AF133C">
-    <w:name w:val="F50A6143C15D42379DA24FB323AF133C"/>
-    <w:rsid w:val="00CC6B82"/>
-  </w:style>
-  <w:style w:type="paragraph" w:customStyle="1" w:styleId="E7B60F3A772B45D39797C9AF6EF5613E">
-    <w:name w:val="E7B60F3A772B45D39797C9AF6EF5613E"/>
-    <w:rsid w:val="00CC6B82"/>
-  </w:style>
-</w:styles>
-</file>
-
-<file path=word/glossary/webSettings.xml><?xml version="1.0" encoding="utf-8"?>
-<w:webSettings xmlns:r="http://schemas.openxmlformats.org/officeDocument/2006/relationships" xmlns:w="http://schemas.openxmlformats.org/wordprocessingml/2006/main">
-  <w:optimizeForBrowser/>
-</w:webSettings>
-</file>
-
 <file path=word/theme/theme1.xml><?xml version="1.0" encoding="utf-8"?>
 <a:theme xmlns:a="http://schemas.openxmlformats.org/drawingml/2006/main" name="Motyw pakietu Office">
   <a:themeElements>
@@ -5874,7 +6638,7 @@
   <a:extraClrSchemeLst/>
   <a:extLst>
     <a:ext uri="{05A4C25C-085E-4340-85A3-A5531E510DB2}">
-      <thm15:themeFamily xmlns="" xmlns:thm15="http://schemas.microsoft.com/office/thememl/2012/main" name="Office Theme" id="{62F939B6-93AF-4DB8-9C6B-D6C7DFDC589F}" vid="{4A3C46E8-61CC-4603-A589-7422A47A8E4A}"/>
+      <thm15:themeFamily xmlns:thm15="http://schemas.microsoft.com/office/thememl/2012/main" xmlns="" name="Office Theme" id="{62F939B6-93AF-4DB8-9C6B-D6C7DFDC589F}" vid="{4A3C46E8-61CC-4603-A589-7422A47A8E4A}"/>
     </a:ext>
   </a:extLst>
 </a:theme>
@@ -5904,7 +6668,7 @@
 </file>
 
 <file path=customXml/itemProps2.xml><?xml version="1.0" encoding="utf-8"?>
-<ds:datastoreItem xmlns:ds="http://schemas.openxmlformats.org/officeDocument/2006/customXml" ds:itemID="{76B581F3-F68B-45BE-9372-F7840BF0D8C8}">
+<ds:datastoreItem xmlns:ds="http://schemas.openxmlformats.org/officeDocument/2006/customXml" ds:itemID="{51E097EB-F16B-495C-AF59-757A24E1CB4D}">
   <ds:schemaRefs>
     <ds:schemaRef ds:uri="http://schemas.openxmlformats.org/officeDocument/2006/bibliography"/>
   </ds:schemaRefs>

</xml_diff>